<commit_message>
add master rev - slave transmit two dummy bytes verify
</commit_message>
<xml_diff>
--- a/src/i2c_slave_test/doc/I2C Interface.docx
+++ b/src/i2c_slave_test/doc/I2C Interface.docx
@@ -1,6 +1,6 @@
 
 <file path=word/document.xml><?xml version="1.0" encoding="utf-8"?>
-<w:document xmlns:wpc="http://schemas.microsoft.com/office/word/2010/wordprocessingCanvas" xmlns:cx="http://schemas.microsoft.com/office/drawing/2014/chartex" xmlns:cx1="http://schemas.microsoft.com/office/drawing/2015/9/8/chartex" xmlns:cx2="http://schemas.microsoft.com/office/drawing/2015/10/21/chartex" xmlns:cx3="http://schemas.microsoft.com/office/drawing/2016/5/9/chartex" xmlns:cx4="http://schemas.microsoft.com/office/drawing/2016/5/10/chartex" xmlns:cx5="http://schemas.microsoft.com/office/drawing/2016/5/11/chartex" xmlns:cx6="http://schemas.microsoft.com/office/drawing/2016/5/12/chartex" xmlns:cx7="http://schemas.microsoft.com/office/drawing/2016/5/13/chartex" xmlns:cx8="http://schemas.microsoft.com/office/drawing/2016/5/14/chartex" xmlns:mc="http://schemas.openxmlformats.org/markup-compatibility/2006" xmlns:aink="http://schemas.microsoft.com/office/drawing/2016/ink" xmlns:am3d="http://schemas.microsoft.com/office/drawing/2017/model3d" xmlns:o="urn:schemas-microsoft-com:office:office" xmlns:r="http://schemas.openxmlformats.org/officeDocument/2006/relationships" xmlns:m="http://schemas.openxmlformats.org/officeDocument/2006/math" xmlns:v="urn:schemas-microsoft-com:vml" xmlns:wp14="http://schemas.microsoft.com/office/word/2010/wordprocessingDrawing" xmlns:wp="http://schemas.openxmlformats.org/drawingml/2006/wordprocessingDrawing" xmlns:w10="urn:schemas-microsoft-com:office:word" xmlns:w="http://schemas.openxmlformats.org/wordprocessingml/2006/main" xmlns:w14="http://schemas.microsoft.com/office/word/2010/wordml" xmlns:w15="http://schemas.microsoft.com/office/word/2012/wordml" xmlns:w16cex="http://schemas.microsoft.com/office/word/2018/wordml/cex" xmlns:w16cid="http://schemas.microsoft.com/office/word/2016/wordml/cid" xmlns:w16="http://schemas.microsoft.com/office/word/2018/wordml" xmlns:w16sdtdh="http://schemas.microsoft.com/office/word/2020/wordml/sdtdatahash" xmlns:w16se="http://schemas.microsoft.com/office/word/2015/wordml/symex" xmlns:wpg="http://schemas.microsoft.com/office/word/2010/wordprocessingGroup" xmlns:wpi="http://schemas.microsoft.com/office/word/2010/wordprocessingInk" xmlns:wne="http://schemas.microsoft.com/office/word/2006/wordml" xmlns:wps="http://schemas.microsoft.com/office/word/2010/wordprocessingShape" mc:Ignorable="w14 w15 w16se w16cid w16 w16cex w16sdtdh wp14">
+<w:document xmlns:ve="http://schemas.openxmlformats.org/markup-compatibility/2006" xmlns:o="urn:schemas-microsoft-com:office:office" xmlns:r="http://schemas.openxmlformats.org/officeDocument/2006/relationships" xmlns:m="http://schemas.openxmlformats.org/officeDocument/2006/math" xmlns:v="urn:schemas-microsoft-com:vml" xmlns:wp="http://schemas.openxmlformats.org/drawingml/2006/wordprocessingDrawing" xmlns:w10="urn:schemas-microsoft-com:office:word" xmlns:w="http://schemas.openxmlformats.org/wordprocessingml/2006/main" xmlns:wne="http://schemas.microsoft.com/office/word/2006/wordml">
   <w:body>
     <w:p>
       <w:pPr>
@@ -42,12 +42,12 @@
       </w:r>
       <w:smartTag w:uri="urn:schemas-microsoft-com:office:smarttags" w:element="chmetcnv">
         <w:smartTagPr>
+          <w:attr w:name="UnitName" w:val="C"/>
+          <w:attr w:name="SourceValue" w:val="2"/>
+          <w:attr w:name="HasSpace" w:val="False"/>
+          <w:attr w:name="Negative" w:val="False"/>
+          <w:attr w:name="NumberType" w:val="1"/>
           <w:attr w:name="TCSC" w:val="0"/>
-          <w:attr w:name="NumberType" w:val="1"/>
-          <w:attr w:name="Negative" w:val="False"/>
-          <w:attr w:name="HasSpace" w:val="False"/>
-          <w:attr w:name="SourceValue" w:val="2"/>
-          <w:attr w:name="UnitName" w:val="C"/>
         </w:smartTagPr>
         <w:r>
           <w:rPr>
@@ -75,7 +75,6 @@
     </w:p>
     <w:p>
       <w:pPr>
-        <w:pStyle w:val="HYMNoteChar"/>
         <w:numPr>
           <w:ilvl w:val="0"/>
           <w:numId w:val="5"/>
@@ -118,12 +117,12 @@
       </w:r>
       <w:smartTag w:uri="urn:schemas-microsoft-com:office:smarttags" w:element="chmetcnv">
         <w:smartTagPr>
+          <w:attr w:name="UnitName" w:val="C"/>
+          <w:attr w:name="SourceValue" w:val="2"/>
+          <w:attr w:name="HasSpace" w:val="False"/>
+          <w:attr w:name="Negative" w:val="False"/>
+          <w:attr w:name="NumberType" w:val="1"/>
           <w:attr w:name="TCSC" w:val="0"/>
-          <w:attr w:name="NumberType" w:val="1"/>
-          <w:attr w:name="Negative" w:val="False"/>
-          <w:attr w:name="HasSpace" w:val="False"/>
-          <w:attr w:name="SourceValue" w:val="2"/>
-          <w:attr w:name="UnitName" w:val="C"/>
         </w:smartTagPr>
         <w:r>
           <w:rPr>
@@ -158,12 +157,12 @@
       </w:r>
       <w:smartTag w:uri="urn:schemas-microsoft-com:office:smarttags" w:element="chmetcnv">
         <w:smartTagPr>
+          <w:attr w:name="UnitName" w:val="C"/>
+          <w:attr w:name="SourceValue" w:val="2"/>
+          <w:attr w:name="HasSpace" w:val="False"/>
+          <w:attr w:name="Negative" w:val="False"/>
+          <w:attr w:name="NumberType" w:val="1"/>
           <w:attr w:name="TCSC" w:val="0"/>
-          <w:attr w:name="NumberType" w:val="1"/>
-          <w:attr w:name="Negative" w:val="False"/>
-          <w:attr w:name="HasSpace" w:val="False"/>
-          <w:attr w:name="SourceValue" w:val="2"/>
-          <w:attr w:name="UnitName" w:val="C"/>
         </w:smartTagPr>
         <w:r>
           <w:t>2C</w:t>
@@ -184,12 +183,12 @@
       </w:r>
       <w:smartTag w:uri="urn:schemas-microsoft-com:office:smarttags" w:element="chmetcnv">
         <w:smartTagPr>
+          <w:attr w:name="UnitName" w:val="C"/>
+          <w:attr w:name="SourceValue" w:val="2"/>
+          <w:attr w:name="HasSpace" w:val="False"/>
+          <w:attr w:name="Negative" w:val="False"/>
+          <w:attr w:name="NumberType" w:val="1"/>
           <w:attr w:name="TCSC" w:val="0"/>
-          <w:attr w:name="NumberType" w:val="1"/>
-          <w:attr w:name="Negative" w:val="False"/>
-          <w:attr w:name="HasSpace" w:val="False"/>
-          <w:attr w:name="SourceValue" w:val="2"/>
-          <w:attr w:name="UnitName" w:val="C"/>
         </w:smartTagPr>
         <w:r>
           <w:t>2C</w:t>
@@ -251,7 +250,6 @@
     </w:p>
     <w:p>
       <w:pPr>
-        <w:pStyle w:val="HYMNoteChar"/>
         <w:numPr>
           <w:ilvl w:val="0"/>
           <w:numId w:val="6"/>
@@ -294,12 +292,12 @@
       </w:r>
       <w:smartTag w:uri="urn:schemas-microsoft-com:office:smarttags" w:element="chmetcnv">
         <w:smartTagPr>
+          <w:attr w:name="UnitName" w:val="C"/>
+          <w:attr w:name="SourceValue" w:val="2"/>
+          <w:attr w:name="HasSpace" w:val="False"/>
+          <w:attr w:name="Negative" w:val="False"/>
+          <w:attr w:name="NumberType" w:val="1"/>
           <w:attr w:name="TCSC" w:val="0"/>
-          <w:attr w:name="NumberType" w:val="1"/>
-          <w:attr w:name="Negative" w:val="False"/>
-          <w:attr w:name="HasSpace" w:val="False"/>
-          <w:attr w:name="SourceValue" w:val="2"/>
-          <w:attr w:name="UnitName" w:val="C"/>
         </w:smartTagPr>
         <w:r>
           <w:rPr>
@@ -354,25 +352,20 @@
       </w:r>
       <w:smartTag w:uri="urn:schemas-microsoft-com:office:smarttags" w:element="chmetcnv">
         <w:smartTagPr>
+          <w:attr w:name="UnitName" w:val="C"/>
+          <w:attr w:name="SourceValue" w:val="2"/>
+          <w:attr w:name="HasSpace" w:val="False"/>
+          <w:attr w:name="Negative" w:val="False"/>
+          <w:attr w:name="NumberType" w:val="1"/>
           <w:attr w:name="TCSC" w:val="0"/>
-          <w:attr w:name="NumberType" w:val="1"/>
-          <w:attr w:name="Negative" w:val="False"/>
-          <w:attr w:name="HasSpace" w:val="False"/>
-          <w:attr w:name="SourceValue" w:val="2"/>
-          <w:attr w:name="UnitName" w:val="C"/>
         </w:smartTagPr>
         <w:r>
           <w:t>2C</w:t>
         </w:r>
       </w:smartTag>
       <w:r>
-        <w:t xml:space="preserve"> bus can be transferred at rates of up to 100 kbit/s in the Standard-mode, up to 400 kbit/s in the Fast-mode, or up to 3.4 Mbit/s in the High-speed mode. The number of interfaces connected to the bus is solely dependent on the bus capacitance limit of 400 </w:t>
-      </w:r>
-      <w:proofErr w:type="spellStart"/>
-      <w:r>
-        <w:t>pF.</w:t>
-      </w:r>
-      <w:proofErr w:type="spellEnd"/>
+        <w:t xml:space="preserve"> bus can be transferred at rates of up to 100 kbit/s in the Standard-mode, up to 400 kbit/s in the Fast-mode, or up to 3.4 Mbit/s in the High-speed mode. The number of interfaces connected to the bus is solely dependent on the bus capacitance limit of 400 pF.</w:t>
+      </w:r>
     </w:p>
     <w:p>
       <w:pPr>
@@ -393,12 +386,12 @@
       </w:r>
       <w:smartTag w:uri="urn:schemas-microsoft-com:office:smarttags" w:element="chmetcnv">
         <w:smartTagPr>
+          <w:attr w:name="UnitName" w:val="C"/>
+          <w:attr w:name="SourceValue" w:val="2"/>
+          <w:attr w:name="HasSpace" w:val="False"/>
+          <w:attr w:name="Negative" w:val="False"/>
+          <w:attr w:name="NumberType" w:val="1"/>
           <w:attr w:name="TCSC" w:val="0"/>
-          <w:attr w:name="NumberType" w:val="1"/>
-          <w:attr w:name="Negative" w:val="False"/>
-          <w:attr w:name="HasSpace" w:val="False"/>
-          <w:attr w:name="SourceValue" w:val="2"/>
-          <w:attr w:name="UnitName" w:val="C"/>
         </w:smartTagPr>
         <w:r>
           <w:t>2C</w:t>
@@ -414,7 +407,7 @@
         <w:ind w:right="105"/>
       </w:pPr>
       <w:r>
-        <w:object w:dxaOrig="7126" w:dyaOrig="3916" w14:anchorId="427C0830">
+        <w:object w:dxaOrig="7126" w:dyaOrig="3916">
           <v:shapetype id="_x0000_t75" coordsize="21600,21600" o:spt="75" o:preferrelative="t" path="m@4@5l@4@11@9@11@9@5xe" filled="f" stroked="f">
             <v:stroke joinstyle="miter"/>
             <v:formulas>
@@ -434,17 +427,16 @@
             <v:path o:extrusionok="f" gradientshapeok="t" o:connecttype="rect"/>
             <o:lock v:ext="edit" aspectratio="t"/>
           </v:shapetype>
-          <v:shape id="_x0000_i1025" type="#_x0000_t75" style="width:413.55pt;height:227.15pt" o:ole="" filled="t">
+          <v:shape id="_x0000_i1025" type="#_x0000_t75" style="width:413.55pt;height:227.25pt" o:ole="" filled="t">
             <v:fill color2="black"/>
             <v:imagedata r:id="rId5" o:title=""/>
           </v:shape>
-          <o:OLEObject Type="Embed" ProgID="Word.Picture.8" ShapeID="_x0000_i1025" DrawAspect="Content" ObjectID="_1679999965" r:id="rId6"/>
+          <o:OLEObject Type="Embed" ProgID="Word.Picture.8" ShapeID="_x0000_i1025" DrawAspect="Content" ObjectID="_1681315610" r:id="rId6"/>
         </w:object>
       </w:r>
     </w:p>
     <w:p>
       <w:pPr>
-        <w:pStyle w:val="HYMNoteChar"/>
         <w:numPr>
           <w:ilvl w:val="0"/>
           <w:numId w:val="8"/>
@@ -469,12 +461,12 @@
       </w:r>
       <w:smartTag w:uri="urn:schemas-microsoft-com:office:smarttags" w:element="chmetcnv">
         <w:smartTagPr>
+          <w:attr w:name="UnitName" w:val="C"/>
+          <w:attr w:name="SourceValue" w:val="2"/>
+          <w:attr w:name="HasSpace" w:val="False"/>
+          <w:attr w:name="Negative" w:val="False"/>
+          <w:attr w:name="NumberType" w:val="1"/>
           <w:attr w:name="TCSC" w:val="0"/>
-          <w:attr w:name="NumberType" w:val="1"/>
-          <w:attr w:name="Negative" w:val="False"/>
-          <w:attr w:name="HasSpace" w:val="False"/>
-          <w:attr w:name="SourceValue" w:val="2"/>
-          <w:attr w:name="UnitName" w:val="C"/>
         </w:smartTagPr>
         <w:r>
           <w:rPr>
@@ -505,20 +497,17 @@
         <w:ind w:left="630" w:right="630"/>
       </w:pPr>
       <w:r>
-        <w:t xml:space="preserve">Due to the variety of different technology devices (CMOS, NMOS, bipolar) which can be </w:t>
-      </w:r>
-      <w:r>
         <w:lastRenderedPageBreak/>
-        <w:t>connected to the I</w:t>
+        <w:t>Due to the variety of different technology devices (CMOS, NMOS, bipolar) which can be connected to the I</w:t>
       </w:r>
       <w:smartTag w:uri="urn:schemas-microsoft-com:office:smarttags" w:element="chmetcnv">
         <w:smartTagPr>
+          <w:attr w:name="UnitName" w:val="C"/>
+          <w:attr w:name="SourceValue" w:val="2"/>
+          <w:attr w:name="HasSpace" w:val="False"/>
+          <w:attr w:name="Negative" w:val="False"/>
+          <w:attr w:name="NumberType" w:val="1"/>
           <w:attr w:name="TCSC" w:val="0"/>
-          <w:attr w:name="NumberType" w:val="1"/>
-          <w:attr w:name="Negative" w:val="False"/>
-          <w:attr w:name="HasSpace" w:val="False"/>
-          <w:attr w:name="SourceValue" w:val="2"/>
-          <w:attr w:name="UnitName" w:val="C"/>
         </w:smartTagPr>
         <w:r>
           <w:t>2C</w:t>
@@ -529,12 +518,12 @@
       </w:r>
       <w:smartTag w:uri="urn:schemas-microsoft-com:office:smarttags" w:element="chmetcnv">
         <w:smartTagPr>
+          <w:attr w:name="UnitName" w:val="’"/>
+          <w:attr w:name="SourceValue" w:val="0"/>
+          <w:attr w:name="HasSpace" w:val="False"/>
+          <w:attr w:name="Negative" w:val="False"/>
+          <w:attr w:name="NumberType" w:val="1"/>
           <w:attr w:name="TCSC" w:val="0"/>
-          <w:attr w:name="NumberType" w:val="1"/>
-          <w:attr w:name="Negative" w:val="False"/>
-          <w:attr w:name="HasSpace" w:val="False"/>
-          <w:attr w:name="SourceValue" w:val="0"/>
-          <w:attr w:name="UnitName" w:val="’"/>
         </w:smartTagPr>
         <w:r>
           <w:t>0’</w:t>
@@ -545,12 +534,12 @@
       </w:r>
       <w:smartTag w:uri="urn:schemas-microsoft-com:office:smarttags" w:element="chmetcnv">
         <w:smartTagPr>
+          <w:attr w:name="UnitName" w:val="’"/>
+          <w:attr w:name="SourceValue" w:val="1"/>
+          <w:attr w:name="HasSpace" w:val="False"/>
+          <w:attr w:name="Negative" w:val="False"/>
+          <w:attr w:name="NumberType" w:val="1"/>
           <w:attr w:name="TCSC" w:val="0"/>
-          <w:attr w:name="NumberType" w:val="1"/>
-          <w:attr w:name="Negative" w:val="False"/>
-          <w:attr w:name="HasSpace" w:val="False"/>
-          <w:attr w:name="SourceValue" w:val="1"/>
-          <w:attr w:name="UnitName" w:val="’"/>
         </w:smartTagPr>
         <w:r>
           <w:t>1’</w:t>
@@ -663,12 +652,12 @@
       </w:r>
       <w:smartTag w:uri="urn:schemas-microsoft-com:office:smarttags" w:element="chmetcnv">
         <w:smartTagPr>
+          <w:attr w:name="UnitName" w:val="C"/>
+          <w:attr w:name="SourceValue" w:val="2"/>
+          <w:attr w:name="HasSpace" w:val="False"/>
+          <w:attr w:name="Negative" w:val="False"/>
+          <w:attr w:name="NumberType" w:val="1"/>
           <w:attr w:name="TCSC" w:val="0"/>
-          <w:attr w:name="NumberType" w:val="1"/>
-          <w:attr w:name="Negative" w:val="False"/>
-          <w:attr w:name="HasSpace" w:val="False"/>
-          <w:attr w:name="SourceValue" w:val="2"/>
-          <w:attr w:name="UnitName" w:val="C"/>
         </w:smartTagPr>
         <w:r>
           <w:t>2C</w:t>
@@ -686,10 +675,10 @@
       <w:r>
         <w:rPr>
           <w:noProof/>
-          <w:lang/>
+          <w:lang w:eastAsia="zh-CN"/>
         </w:rPr>
         <w:drawing>
-          <wp:inline distT="0" distB="0" distL="0" distR="0" wp14:anchorId="2B52E56B" wp14:editId="3A93B416">
+          <wp:inline distT="0" distB="0" distL="0" distR="0">
             <wp:extent cx="4762500" cy="1708785"/>
             <wp:effectExtent l="0" t="0" r="0" b="5715"/>
             <wp:docPr id="3" name="图片 3"/>
@@ -706,10 +695,10 @@
                     </pic:cNvPicPr>
                   </pic:nvPicPr>
                   <pic:blipFill>
-                    <a:blip r:embed="rId7">
+                    <a:blip r:embed="rId7" cstate="print">
                       <a:extLst>
                         <a:ext uri="{28A0092B-C50C-407E-A947-70E740481C1C}">
-                          <a14:useLocalDpi xmlns:a14="http://schemas.microsoft.com/office/drawing/2010/main" val="0"/>
+                          <a14:useLocalDpi xmlns:a14="http://schemas.microsoft.com/office/drawing/2010/main" xmlns:wps="http://schemas.microsoft.com/office/word/2010/wordprocessingShape" xmlns:wpi="http://schemas.microsoft.com/office/word/2010/wordprocessingInk" xmlns:wpg="http://schemas.microsoft.com/office/word/2010/wordprocessingGroup" xmlns:w16se="http://schemas.microsoft.com/office/word/2015/wordml/symex" xmlns:w16sdtdh="http://schemas.microsoft.com/office/word/2020/wordml/sdtdatahash" xmlns:w16="http://schemas.microsoft.com/office/word/2018/wordml" xmlns:w16cid="http://schemas.microsoft.com/office/word/2016/wordml/cid" xmlns:w16cex="http://schemas.microsoft.com/office/word/2018/wordml/cex" xmlns:w15="http://schemas.microsoft.com/office/word/2012/wordml" xmlns:w14="http://schemas.microsoft.com/office/word/2010/wordml" xmlns:w="http://schemas.openxmlformats.org/wordprocessingml/2006/main" xmlns:w10="urn:schemas-microsoft-com:office:word" xmlns:wp14="http://schemas.microsoft.com/office/word/2010/wordprocessingDrawing" xmlns:v="urn:schemas-microsoft-com:vml" xmlns:o="urn:schemas-microsoft-com:office:office" xmlns:am3d="http://schemas.microsoft.com/office/drawing/2017/model3d" xmlns:aink="http://schemas.microsoft.com/office/drawing/2016/ink" xmlns:mc="http://schemas.openxmlformats.org/markup-compatibility/2006" xmlns:cx8="http://schemas.microsoft.com/office/drawing/2016/5/14/chartex" xmlns:cx7="http://schemas.microsoft.com/office/drawing/2016/5/13/chartex" xmlns:cx6="http://schemas.microsoft.com/office/drawing/2016/5/12/chartex" xmlns:cx5="http://schemas.microsoft.com/office/drawing/2016/5/11/chartex" xmlns:cx4="http://schemas.microsoft.com/office/drawing/2016/5/10/chartex" xmlns:cx3="http://schemas.microsoft.com/office/drawing/2016/5/9/chartex" xmlns:cx2="http://schemas.microsoft.com/office/drawing/2015/10/21/chartex" xmlns:cx1="http://schemas.microsoft.com/office/drawing/2015/9/8/chartex" xmlns:cx="http://schemas.microsoft.com/office/drawing/2014/chartex" xmlns:wpc="http://schemas.microsoft.com/office/word/2010/wordprocessingCanvas" xmlns="" val="0"/>
                         </a:ext>
                       </a:extLst>
                     </a:blip>
@@ -812,12 +801,12 @@
       </w:r>
       <w:smartTag w:uri="urn:schemas-microsoft-com:office:smarttags" w:element="chmetcnv">
         <w:smartTagPr>
+          <w:attr w:name="UnitName" w:val="C"/>
+          <w:attr w:name="SourceValue" w:val="2"/>
+          <w:attr w:name="HasSpace" w:val="False"/>
+          <w:attr w:name="Negative" w:val="False"/>
+          <w:attr w:name="NumberType" w:val="1"/>
           <w:attr w:name="TCSC" w:val="0"/>
-          <w:attr w:name="NumberType" w:val="1"/>
-          <w:attr w:name="Negative" w:val="False"/>
-          <w:attr w:name="HasSpace" w:val="False"/>
-          <w:attr w:name="SourceValue" w:val="2"/>
-          <w:attr w:name="UnitName" w:val="C"/>
         </w:smartTagPr>
         <w:r>
           <w:t>2C</w:t>
@@ -902,10 +891,10 @@
       <w:r>
         <w:rPr>
           <w:noProof/>
-          <w:lang/>
+          <w:lang w:eastAsia="zh-CN"/>
         </w:rPr>
         <w:drawing>
-          <wp:inline distT="0" distB="0" distL="0" distR="0" wp14:anchorId="2637F464" wp14:editId="16C49F2D">
+          <wp:inline distT="0" distB="0" distL="0" distR="0">
             <wp:extent cx="5274310" cy="1562735"/>
             <wp:effectExtent l="0" t="0" r="2540" b="0"/>
             <wp:docPr id="2" name="图片 2"/>
@@ -922,10 +911,10 @@
                     </pic:cNvPicPr>
                   </pic:nvPicPr>
                   <pic:blipFill>
-                    <a:blip r:embed="rId8">
+                    <a:blip r:embed="rId8" cstate="print">
                       <a:extLst>
                         <a:ext uri="{28A0092B-C50C-407E-A947-70E740481C1C}">
-                          <a14:useLocalDpi xmlns:a14="http://schemas.microsoft.com/office/drawing/2010/main" val="0"/>
+                          <a14:useLocalDpi xmlns:a14="http://schemas.microsoft.com/office/drawing/2010/main" xmlns:wps="http://schemas.microsoft.com/office/word/2010/wordprocessingShape" xmlns:wpi="http://schemas.microsoft.com/office/word/2010/wordprocessingInk" xmlns:wpg="http://schemas.microsoft.com/office/word/2010/wordprocessingGroup" xmlns:w16se="http://schemas.microsoft.com/office/word/2015/wordml/symex" xmlns:w16sdtdh="http://schemas.microsoft.com/office/word/2020/wordml/sdtdatahash" xmlns:w16="http://schemas.microsoft.com/office/word/2018/wordml" xmlns:w16cid="http://schemas.microsoft.com/office/word/2016/wordml/cid" xmlns:w16cex="http://schemas.microsoft.com/office/word/2018/wordml/cex" xmlns:w15="http://schemas.microsoft.com/office/word/2012/wordml" xmlns:w14="http://schemas.microsoft.com/office/word/2010/wordml" xmlns:w="http://schemas.openxmlformats.org/wordprocessingml/2006/main" xmlns:w10="urn:schemas-microsoft-com:office:word" xmlns:wp14="http://schemas.microsoft.com/office/word/2010/wordprocessingDrawing" xmlns:v="urn:schemas-microsoft-com:vml" xmlns:o="urn:schemas-microsoft-com:office:office" xmlns:am3d="http://schemas.microsoft.com/office/drawing/2017/model3d" xmlns:aink="http://schemas.microsoft.com/office/drawing/2016/ink" xmlns:mc="http://schemas.openxmlformats.org/markup-compatibility/2006" xmlns:cx8="http://schemas.microsoft.com/office/drawing/2016/5/14/chartex" xmlns:cx7="http://schemas.microsoft.com/office/drawing/2016/5/13/chartex" xmlns:cx6="http://schemas.microsoft.com/office/drawing/2016/5/12/chartex" xmlns:cx5="http://schemas.microsoft.com/office/drawing/2016/5/11/chartex" xmlns:cx4="http://schemas.microsoft.com/office/drawing/2016/5/10/chartex" xmlns:cx3="http://schemas.microsoft.com/office/drawing/2016/5/9/chartex" xmlns:cx2="http://schemas.microsoft.com/office/drawing/2015/10/21/chartex" xmlns:cx1="http://schemas.microsoft.com/office/drawing/2015/9/8/chartex" xmlns:cx="http://schemas.microsoft.com/office/drawing/2014/chartex" xmlns:wpc="http://schemas.microsoft.com/office/word/2010/wordprocessingCanvas" xmlns="" val="0"/>
                         </a:ext>
                       </a:extLst>
                     </a:blip>
@@ -1017,12 +1006,12 @@
       </w:r>
       <w:smartTag w:uri="urn:schemas-microsoft-com:office:smarttags" w:element="chmetcnv">
         <w:smartTagPr>
+          <w:attr w:name="UnitName" w:val="C"/>
+          <w:attr w:name="SourceValue" w:val="2"/>
+          <w:attr w:name="HasSpace" w:val="False"/>
+          <w:attr w:name="Negative" w:val="False"/>
+          <w:attr w:name="NumberType" w:val="1"/>
           <w:attr w:name="TCSC" w:val="0"/>
-          <w:attr w:name="NumberType" w:val="1"/>
-          <w:attr w:name="Negative" w:val="False"/>
-          <w:attr w:name="HasSpace" w:val="False"/>
-          <w:attr w:name="SourceValue" w:val="2"/>
-          <w:attr w:name="UnitName" w:val="C"/>
         </w:smartTagPr>
         <w:r>
           <w:rPr>
@@ -1056,12 +1045,12 @@
       </w:r>
       <w:smartTag w:uri="urn:schemas-microsoft-com:office:smarttags" w:element="chmetcnv">
         <w:smartTagPr>
+          <w:attr w:name="UnitName" w:val="C"/>
+          <w:attr w:name="SourceValue" w:val="2"/>
+          <w:attr w:name="HasSpace" w:val="False"/>
+          <w:attr w:name="Negative" w:val="False"/>
+          <w:attr w:name="NumberType" w:val="1"/>
           <w:attr w:name="TCSC" w:val="0"/>
-          <w:attr w:name="NumberType" w:val="1"/>
-          <w:attr w:name="Negative" w:val="False"/>
-          <w:attr w:name="HasSpace" w:val="False"/>
-          <w:attr w:name="SourceValue" w:val="2"/>
-          <w:attr w:name="UnitName" w:val="C"/>
         </w:smartTagPr>
         <w:r>
           <w:t>2C</w:t>
@@ -1100,12 +1089,12 @@
       </w:r>
       <w:smartTag w:uri="urn:schemas-microsoft-com:office:smarttags" w:element="chmetcnv">
         <w:smartTagPr>
+          <w:attr w:name="UnitName" w:val="C"/>
+          <w:attr w:name="SourceValue" w:val="2"/>
+          <w:attr w:name="HasSpace" w:val="False"/>
+          <w:attr w:name="Negative" w:val="False"/>
+          <w:attr w:name="NumberType" w:val="1"/>
           <w:attr w:name="TCSC" w:val="0"/>
-          <w:attr w:name="NumberType" w:val="1"/>
-          <w:attr w:name="Negative" w:val="False"/>
-          <w:attr w:name="HasSpace" w:val="False"/>
-          <w:attr w:name="SourceValue" w:val="2"/>
-          <w:attr w:name="UnitName" w:val="C"/>
         </w:smartTagPr>
         <w:r>
           <w:t>2C</w:t>
@@ -1123,11 +1112,11 @@
       <w:r>
         <w:rPr>
           <w:noProof/>
-          <w:lang/>
+          <w:lang w:eastAsia="zh-CN"/>
         </w:rPr>
         <w:lastRenderedPageBreak/>
         <w:drawing>
-          <wp:inline distT="0" distB="0" distL="0" distR="0" wp14:anchorId="4BA774D9" wp14:editId="17183385">
+          <wp:inline distT="0" distB="0" distL="0" distR="0">
             <wp:extent cx="4588510" cy="1807210"/>
             <wp:effectExtent l="0" t="0" r="2540" b="2540"/>
             <wp:docPr id="1" name="图片 1"/>
@@ -1144,10 +1133,10 @@
                     </pic:cNvPicPr>
                   </pic:nvPicPr>
                   <pic:blipFill>
-                    <a:blip r:embed="rId9">
+                    <a:blip r:embed="rId9" cstate="print">
                       <a:extLst>
                         <a:ext uri="{28A0092B-C50C-407E-A947-70E740481C1C}">
-                          <a14:useLocalDpi xmlns:a14="http://schemas.microsoft.com/office/drawing/2010/main" val="0"/>
+                          <a14:useLocalDpi xmlns:a14="http://schemas.microsoft.com/office/drawing/2010/main" xmlns:wps="http://schemas.microsoft.com/office/word/2010/wordprocessingShape" xmlns:wpi="http://schemas.microsoft.com/office/word/2010/wordprocessingInk" xmlns:wpg="http://schemas.microsoft.com/office/word/2010/wordprocessingGroup" xmlns:w16se="http://schemas.microsoft.com/office/word/2015/wordml/symex" xmlns:w16sdtdh="http://schemas.microsoft.com/office/word/2020/wordml/sdtdatahash" xmlns:w16="http://schemas.microsoft.com/office/word/2018/wordml" xmlns:w16cid="http://schemas.microsoft.com/office/word/2016/wordml/cid" xmlns:w16cex="http://schemas.microsoft.com/office/word/2018/wordml/cex" xmlns:w15="http://schemas.microsoft.com/office/word/2012/wordml" xmlns:w14="http://schemas.microsoft.com/office/word/2010/wordml" xmlns:w="http://schemas.openxmlformats.org/wordprocessingml/2006/main" xmlns:w10="urn:schemas-microsoft-com:office:word" xmlns:wp14="http://schemas.microsoft.com/office/word/2010/wordprocessingDrawing" xmlns:v="urn:schemas-microsoft-com:vml" xmlns:o="urn:schemas-microsoft-com:office:office" xmlns:am3d="http://schemas.microsoft.com/office/drawing/2017/model3d" xmlns:aink="http://schemas.microsoft.com/office/drawing/2016/ink" xmlns:mc="http://schemas.openxmlformats.org/markup-compatibility/2006" xmlns:cx8="http://schemas.microsoft.com/office/drawing/2016/5/14/chartex" xmlns:cx7="http://schemas.microsoft.com/office/drawing/2016/5/13/chartex" xmlns:cx6="http://schemas.microsoft.com/office/drawing/2016/5/12/chartex" xmlns:cx5="http://schemas.microsoft.com/office/drawing/2016/5/11/chartex" xmlns:cx4="http://schemas.microsoft.com/office/drawing/2016/5/10/chartex" xmlns:cx3="http://schemas.microsoft.com/office/drawing/2016/5/9/chartex" xmlns:cx2="http://schemas.microsoft.com/office/drawing/2015/10/21/chartex" xmlns:cx1="http://schemas.microsoft.com/office/drawing/2015/9/8/chartex" xmlns:cx="http://schemas.microsoft.com/office/drawing/2014/chartex" xmlns:wpc="http://schemas.microsoft.com/office/word/2010/wordprocessingCanvas" xmlns="" val="0"/>
                         </a:ext>
                       </a:extLst>
                     </a:blip>
@@ -1180,7 +1169,6 @@
     </w:p>
     <w:p>
       <w:pPr>
-        <w:pStyle w:val="HYMNoteChar"/>
         <w:numPr>
           <w:ilvl w:val="0"/>
           <w:numId w:val="12"/>
@@ -1223,12 +1211,12 @@
       </w:r>
       <w:smartTag w:uri="urn:schemas-microsoft-com:office:smarttags" w:element="chmetcnv">
         <w:smartTagPr>
+          <w:attr w:name="UnitName" w:val="C"/>
+          <w:attr w:name="SourceValue" w:val="2"/>
+          <w:attr w:name="HasSpace" w:val="False"/>
+          <w:attr w:name="Negative" w:val="False"/>
+          <w:attr w:name="NumberType" w:val="1"/>
           <w:attr w:name="TCSC" w:val="0"/>
-          <w:attr w:name="NumberType" w:val="1"/>
-          <w:attr w:name="Negative" w:val="False"/>
-          <w:attr w:name="HasSpace" w:val="False"/>
-          <w:attr w:name="SourceValue" w:val="2"/>
-          <w:attr w:name="UnitName" w:val="C"/>
         </w:smartTagPr>
         <w:r>
           <w:rPr>
@@ -1263,12 +1251,12 @@
       </w:r>
       <w:smartTag w:uri="urn:schemas-microsoft-com:office:smarttags" w:element="chmetcnv">
         <w:smartTagPr>
+          <w:attr w:name="UnitName" w:val="C"/>
+          <w:attr w:name="SourceValue" w:val="2"/>
+          <w:attr w:name="HasSpace" w:val="False"/>
+          <w:attr w:name="Negative" w:val="False"/>
+          <w:attr w:name="NumberType" w:val="1"/>
           <w:attr w:name="TCSC" w:val="0"/>
-          <w:attr w:name="NumberType" w:val="1"/>
-          <w:attr w:name="Negative" w:val="False"/>
-          <w:attr w:name="HasSpace" w:val="False"/>
-          <w:attr w:name="SourceValue" w:val="2"/>
-          <w:attr w:name="UnitName" w:val="C"/>
         </w:smartTagPr>
         <w:r>
           <w:t>2C</w:t>
@@ -1314,12 +1302,12 @@
       </w:r>
       <w:smartTag w:uri="urn:schemas-microsoft-com:office:smarttags" w:element="chmetcnv">
         <w:smartTagPr>
+          <w:attr w:name="UnitName" w:val="C"/>
+          <w:attr w:name="SourceValue" w:val="2"/>
+          <w:attr w:name="HasSpace" w:val="False"/>
+          <w:attr w:name="Negative" w:val="False"/>
+          <w:attr w:name="NumberType" w:val="1"/>
           <w:attr w:name="TCSC" w:val="0"/>
-          <w:attr w:name="NumberType" w:val="1"/>
-          <w:attr w:name="Negative" w:val="False"/>
-          <w:attr w:name="HasSpace" w:val="False"/>
-          <w:attr w:name="SourceValue" w:val="2"/>
-          <w:attr w:name="UnitName" w:val="C"/>
         </w:smartTagPr>
         <w:r>
           <w:t>2C</w:t>
@@ -1330,12 +1318,12 @@
       </w:r>
       <w:smartTag w:uri="urn:schemas-microsoft-com:office:smarttags" w:element="chmetcnv">
         <w:smartTagPr>
+          <w:attr w:name="UnitName" w:val="C"/>
+          <w:attr w:name="SourceValue" w:val="2"/>
+          <w:attr w:name="HasSpace" w:val="False"/>
+          <w:attr w:name="Negative" w:val="False"/>
+          <w:attr w:name="NumberType" w:val="1"/>
           <w:attr w:name="TCSC" w:val="0"/>
-          <w:attr w:name="NumberType" w:val="1"/>
-          <w:attr w:name="Negative" w:val="False"/>
-          <w:attr w:name="HasSpace" w:val="False"/>
-          <w:attr w:name="SourceValue" w:val="2"/>
-          <w:attr w:name="UnitName" w:val="C"/>
         </w:smartTagPr>
         <w:r>
           <w:t>2C</w:t>
@@ -1451,12 +1439,12 @@
       </w:r>
       <w:smartTag w:uri="urn:schemas-microsoft-com:office:smarttags" w:element="chmetcnv">
         <w:smartTagPr>
+          <w:attr w:name="UnitName" w:val="C"/>
+          <w:attr w:name="SourceValue" w:val="2"/>
+          <w:attr w:name="HasSpace" w:val="False"/>
+          <w:attr w:name="Negative" w:val="False"/>
+          <w:attr w:name="NumberType" w:val="1"/>
           <w:attr w:name="TCSC" w:val="0"/>
-          <w:attr w:name="NumberType" w:val="1"/>
-          <w:attr w:name="Negative" w:val="False"/>
-          <w:attr w:name="HasSpace" w:val="False"/>
-          <w:attr w:name="SourceValue" w:val="2"/>
-          <w:attr w:name="UnitName" w:val="C"/>
         </w:smartTagPr>
         <w:r>
           <w:t>2C</w:t>
@@ -1520,12 +1508,12 @@
       </w:r>
       <w:smartTag w:uri="urn:schemas-microsoft-com:office:smarttags" w:element="chmetcnv">
         <w:smartTagPr>
+          <w:attr w:name="UnitName" w:val="C"/>
+          <w:attr w:name="SourceValue" w:val="2"/>
+          <w:attr w:name="HasSpace" w:val="False"/>
+          <w:attr w:name="Negative" w:val="False"/>
+          <w:attr w:name="NumberType" w:val="1"/>
           <w:attr w:name="TCSC" w:val="0"/>
-          <w:attr w:name="NumberType" w:val="1"/>
-          <w:attr w:name="Negative" w:val="False"/>
-          <w:attr w:name="HasSpace" w:val="False"/>
-          <w:attr w:name="SourceValue" w:val="2"/>
-          <w:attr w:name="UnitName" w:val="C"/>
         </w:smartTagPr>
         <w:r>
           <w:t>2C</w:t>
@@ -1562,12 +1550,12 @@
       </w:r>
       <w:smartTag w:uri="urn:schemas-microsoft-com:office:smarttags" w:element="chmetcnv">
         <w:smartTagPr>
+          <w:attr w:name="UnitName" w:val="”"/>
+          <w:attr w:name="SourceValue" w:val="1"/>
+          <w:attr w:name="HasSpace" w:val="False"/>
+          <w:attr w:name="Negative" w:val="False"/>
+          <w:attr w:name="NumberType" w:val="1"/>
           <w:attr w:name="TCSC" w:val="0"/>
-          <w:attr w:name="NumberType" w:val="1"/>
-          <w:attr w:name="Negative" w:val="False"/>
-          <w:attr w:name="HasSpace" w:val="False"/>
-          <w:attr w:name="SourceValue" w:val="1"/>
-          <w:attr w:name="UnitName" w:val="”"/>
         </w:smartTagPr>
         <w:r>
           <w:t>1”</w:t>
@@ -1594,12 +1582,12 @@
       </w:r>
       <w:smartTag w:uri="urn:schemas-microsoft-com:office:smarttags" w:element="chmetcnv">
         <w:smartTagPr>
+          <w:attr w:name="UnitName" w:val="C"/>
+          <w:attr w:name="SourceValue" w:val="2"/>
+          <w:attr w:name="HasSpace" w:val="False"/>
+          <w:attr w:name="Negative" w:val="False"/>
+          <w:attr w:name="NumberType" w:val="1"/>
           <w:attr w:name="TCSC" w:val="0"/>
-          <w:attr w:name="NumberType" w:val="1"/>
-          <w:attr w:name="Negative" w:val="False"/>
-          <w:attr w:name="HasSpace" w:val="False"/>
-          <w:attr w:name="SourceValue" w:val="2"/>
-          <w:attr w:name="UnitName" w:val="C"/>
         </w:smartTagPr>
         <w:r>
           <w:rPr>
@@ -1657,12 +1645,12 @@
       </w:r>
       <w:smartTag w:uri="urn:schemas-microsoft-com:office:smarttags" w:element="chmetcnv">
         <w:smartTagPr>
+          <w:attr w:name="UnitName" w:val="C"/>
+          <w:attr w:name="SourceValue" w:val="2"/>
+          <w:attr w:name="HasSpace" w:val="False"/>
+          <w:attr w:name="Negative" w:val="False"/>
+          <w:attr w:name="NumberType" w:val="1"/>
           <w:attr w:name="TCSC" w:val="0"/>
-          <w:attr w:name="NumberType" w:val="1"/>
-          <w:attr w:name="Negative" w:val="False"/>
-          <w:attr w:name="HasSpace" w:val="False"/>
-          <w:attr w:name="SourceValue" w:val="2"/>
-          <w:attr w:name="UnitName" w:val="C"/>
         </w:smartTagPr>
         <w:r>
           <w:rPr>
@@ -1683,7 +1671,7 @@
         <w:tblW w:w="5380" w:type="dxa"/>
         <w:tblInd w:w="766" w:type="dxa"/>
         <w:tblLayout w:type="fixed"/>
-        <w:tblLook w:val="0000" w:firstRow="0" w:lastRow="0" w:firstColumn="0" w:lastColumn="0" w:noHBand="0" w:noVBand="0"/>
+        <w:tblLook w:val="0000"/>
       </w:tblPr>
       <w:tblGrid>
         <w:gridCol w:w="360"/>
@@ -1879,7 +1867,7 @@
               <w:spacing w:line="200" w:lineRule="atLeast"/>
               <w:jc w:val="center"/>
               <w:rPr>
-                <w:rFonts w:ascii="Arial" w:hAnsi="Arial" w:cs="Arial" w:hint="eastAsia"/>
+                <w:rFonts w:ascii="Arial" w:hAnsi="Arial" w:cs="Arial"/>
                 <w:sz w:val="16"/>
                 <w:szCs w:val="16"/>
               </w:rPr>
@@ -2120,12 +2108,12 @@
       </w:r>
       <w:smartTag w:uri="urn:schemas-microsoft-com:office:smarttags" w:element="chmetcnv">
         <w:smartTagPr>
+          <w:attr w:name="UnitName" w:val="C"/>
+          <w:attr w:name="SourceValue" w:val="2"/>
+          <w:attr w:name="HasSpace" w:val="False"/>
+          <w:attr w:name="Negative" w:val="False"/>
+          <w:attr w:name="NumberType" w:val="1"/>
           <w:attr w:name="TCSC" w:val="0"/>
-          <w:attr w:name="NumberType" w:val="1"/>
-          <w:attr w:name="Negative" w:val="False"/>
-          <w:attr w:name="HasSpace" w:val="False"/>
-          <w:attr w:name="SourceValue" w:val="2"/>
-          <w:attr w:name="UnitName" w:val="C"/>
         </w:smartTagPr>
         <w:r>
           <w:t>2C</w:t>
@@ -2154,12 +2142,12 @@
       </w:r>
       <w:smartTag w:uri="urn:schemas-microsoft-com:office:smarttags" w:element="chmetcnv">
         <w:smartTagPr>
+          <w:attr w:name="UnitName" w:val="C"/>
+          <w:attr w:name="SourceValue" w:val="2"/>
+          <w:attr w:name="HasSpace" w:val="False"/>
+          <w:attr w:name="Negative" w:val="False"/>
+          <w:attr w:name="NumberType" w:val="1"/>
           <w:attr w:name="TCSC" w:val="0"/>
-          <w:attr w:name="NumberType" w:val="1"/>
-          <w:attr w:name="Negative" w:val="False"/>
-          <w:attr w:name="HasSpace" w:val="False"/>
-          <w:attr w:name="SourceValue" w:val="2"/>
-          <w:attr w:name="UnitName" w:val="C"/>
         </w:smartTagPr>
         <w:r>
           <w:t>2C</w:t>
@@ -2215,12 +2203,12 @@
       </w:r>
       <w:smartTag w:uri="urn:schemas-microsoft-com:office:smarttags" w:element="chmetcnv">
         <w:smartTagPr>
+          <w:attr w:name="UnitName" w:val="”"/>
+          <w:attr w:name="SourceValue" w:val="1"/>
+          <w:attr w:name="HasSpace" w:val="False"/>
+          <w:attr w:name="Negative" w:val="False"/>
+          <w:attr w:name="NumberType" w:val="1"/>
           <w:attr w:name="TCSC" w:val="0"/>
-          <w:attr w:name="NumberType" w:val="1"/>
-          <w:attr w:name="Negative" w:val="False"/>
-          <w:attr w:name="HasSpace" w:val="False"/>
-          <w:attr w:name="SourceValue" w:val="1"/>
-          <w:attr w:name="UnitName" w:val="”"/>
         </w:smartTagPr>
         <w:r>
           <w:t>1”</w:t>
@@ -2241,12 +2229,12 @@
       </w:r>
       <w:smartTag w:uri="urn:schemas-microsoft-com:office:smarttags" w:element="chmetcnv">
         <w:smartTagPr>
+          <w:attr w:name="UnitName" w:val="C"/>
+          <w:attr w:name="SourceValue" w:val="2"/>
+          <w:attr w:name="HasSpace" w:val="False"/>
+          <w:attr w:name="Negative" w:val="False"/>
+          <w:attr w:name="NumberType" w:val="1"/>
           <w:attr w:name="TCSC" w:val="0"/>
-          <w:attr w:name="NumberType" w:val="1"/>
-          <w:attr w:name="Negative" w:val="False"/>
-          <w:attr w:name="HasSpace" w:val="False"/>
-          <w:attr w:name="SourceValue" w:val="2"/>
-          <w:attr w:name="UnitName" w:val="C"/>
         </w:smartTagPr>
         <w:r>
           <w:t>2C</w:t>
@@ -2285,12 +2273,12 @@
       </w:r>
       <w:smartTag w:uri="urn:schemas-microsoft-com:office:smarttags" w:element="chmetcnv">
         <w:smartTagPr>
+          <w:attr w:name="UnitName" w:val="C"/>
+          <w:attr w:name="SourceValue" w:val="2"/>
+          <w:attr w:name="HasSpace" w:val="False"/>
+          <w:attr w:name="Negative" w:val="False"/>
+          <w:attr w:name="NumberType" w:val="1"/>
           <w:attr w:name="TCSC" w:val="0"/>
-          <w:attr w:name="NumberType" w:val="1"/>
-          <w:attr w:name="Negative" w:val="False"/>
-          <w:attr w:name="HasSpace" w:val="False"/>
-          <w:attr w:name="SourceValue" w:val="2"/>
-          <w:attr w:name="UnitName" w:val="C"/>
         </w:smartTagPr>
         <w:r>
           <w:t>2C</w:t>
@@ -2305,7 +2293,7 @@
         <w:tblW w:w="6034" w:type="dxa"/>
         <w:tblInd w:w="766" w:type="dxa"/>
         <w:tblLayout w:type="fixed"/>
-        <w:tblLook w:val="0000" w:firstRow="0" w:lastRow="0" w:firstColumn="0" w:lastColumn="0" w:noHBand="0" w:noVBand="0"/>
+        <w:tblLook w:val="0000"/>
       </w:tblPr>
       <w:tblGrid>
         <w:gridCol w:w="360"/>
@@ -2752,12 +2740,12 @@
       </w:r>
       <w:smartTag w:uri="urn:schemas-microsoft-com:office:smarttags" w:element="chmetcnv">
         <w:smartTagPr>
+          <w:attr w:name="UnitName" w:val="C"/>
+          <w:attr w:name="SourceValue" w:val="2"/>
+          <w:attr w:name="HasSpace" w:val="False"/>
+          <w:attr w:name="Negative" w:val="False"/>
+          <w:attr w:name="NumberType" w:val="1"/>
           <w:attr w:name="TCSC" w:val="0"/>
-          <w:attr w:name="NumberType" w:val="1"/>
-          <w:attr w:name="Negative" w:val="False"/>
-          <w:attr w:name="HasSpace" w:val="False"/>
-          <w:attr w:name="SourceValue" w:val="2"/>
-          <w:attr w:name="UnitName" w:val="C"/>
         </w:smartTagPr>
         <w:r>
           <w:t>2C</w:t>
@@ -2816,12 +2804,12 @@
       </w:r>
       <w:smartTag w:uri="urn:schemas-microsoft-com:office:smarttags" w:element="chmetcnv">
         <w:smartTagPr>
+          <w:attr w:name="UnitName" w:val="F"/>
+          <w:attr w:name="SourceValue" w:val="0"/>
+          <w:attr w:name="HasSpace" w:val="False"/>
+          <w:attr w:name="Negative" w:val="False"/>
+          <w:attr w:name="NumberType" w:val="1"/>
           <w:attr w:name="TCSC" w:val="0"/>
-          <w:attr w:name="NumberType" w:val="1"/>
-          <w:attr w:name="Negative" w:val="False"/>
-          <w:attr w:name="HasSpace" w:val="False"/>
-          <w:attr w:name="SourceValue" w:val="0"/>
-          <w:attr w:name="UnitName" w:val="F"/>
         </w:smartTagPr>
         <w:r>
           <w:t>0F</w:t>
@@ -2840,12 +2828,12 @@
       </w:r>
       <w:smartTag w:uri="urn:schemas-microsoft-com:office:smarttags" w:element="chmetcnv">
         <w:smartTagPr>
+          <w:attr w:name="UnitName" w:val="C"/>
+          <w:attr w:name="SourceValue" w:val="2"/>
+          <w:attr w:name="HasSpace" w:val="False"/>
+          <w:attr w:name="Negative" w:val="False"/>
+          <w:attr w:name="NumberType" w:val="1"/>
           <w:attr w:name="TCSC" w:val="0"/>
-          <w:attr w:name="NumberType" w:val="1"/>
-          <w:attr w:name="Negative" w:val="False"/>
-          <w:attr w:name="HasSpace" w:val="False"/>
-          <w:attr w:name="SourceValue" w:val="2"/>
-          <w:attr w:name="UnitName" w:val="C"/>
         </w:smartTagPr>
         <w:r>
           <w:t>2C</w:t>
@@ -2904,12 +2892,12 @@
       </w:r>
       <w:smartTag w:uri="urn:schemas-microsoft-com:office:smarttags" w:element="chmetcnv">
         <w:smartTagPr>
+          <w:attr w:name="UnitName" w:val="”"/>
+          <w:attr w:name="SourceValue" w:val="1"/>
+          <w:attr w:name="HasSpace" w:val="False"/>
+          <w:attr w:name="Negative" w:val="False"/>
+          <w:attr w:name="NumberType" w:val="1"/>
           <w:attr w:name="TCSC" w:val="0"/>
-          <w:attr w:name="NumberType" w:val="1"/>
-          <w:attr w:name="Negative" w:val="False"/>
-          <w:attr w:name="HasSpace" w:val="False"/>
-          <w:attr w:name="SourceValue" w:val="1"/>
-          <w:attr w:name="UnitName" w:val="”"/>
         </w:smartTagPr>
         <w:r>
           <w:t>1”</w:t>
@@ -2930,12 +2918,12 @@
       </w:r>
       <w:smartTag w:uri="urn:schemas-microsoft-com:office:smarttags" w:element="chmetcnv">
         <w:smartTagPr>
+          <w:attr w:name="UnitName" w:val="C"/>
+          <w:attr w:name="SourceValue" w:val="2"/>
+          <w:attr w:name="HasSpace" w:val="False"/>
+          <w:attr w:name="Negative" w:val="False"/>
+          <w:attr w:name="NumberType" w:val="1"/>
           <w:attr w:name="TCSC" w:val="0"/>
-          <w:attr w:name="NumberType" w:val="1"/>
-          <w:attr w:name="Negative" w:val="False"/>
-          <w:attr w:name="HasSpace" w:val="False"/>
-          <w:attr w:name="SourceValue" w:val="2"/>
-          <w:attr w:name="UnitName" w:val="C"/>
         </w:smartTagPr>
         <w:r>
           <w:t>2C</w:t>
@@ -2974,12 +2962,12 @@
       </w:r>
       <w:smartTag w:uri="urn:schemas-microsoft-com:office:smarttags" w:element="chmetcnv">
         <w:smartTagPr>
+          <w:attr w:name="UnitName" w:val="C"/>
+          <w:attr w:name="SourceValue" w:val="2"/>
+          <w:attr w:name="HasSpace" w:val="False"/>
+          <w:attr w:name="Negative" w:val="False"/>
+          <w:attr w:name="NumberType" w:val="1"/>
           <w:attr w:name="TCSC" w:val="0"/>
-          <w:attr w:name="NumberType" w:val="1"/>
-          <w:attr w:name="Negative" w:val="False"/>
-          <w:attr w:name="HasSpace" w:val="False"/>
-          <w:attr w:name="SourceValue" w:val="2"/>
-          <w:attr w:name="UnitName" w:val="C"/>
         </w:smartTagPr>
         <w:r>
           <w:t>2C</w:t>
@@ -3002,7 +2990,7 @@
         <w:tblW w:w="0" w:type="auto"/>
         <w:tblInd w:w="766" w:type="dxa"/>
         <w:tblLayout w:type="fixed"/>
-        <w:tblLook w:val="0000" w:firstRow="0" w:lastRow="0" w:firstColumn="0" w:lastColumn="0" w:noHBand="0" w:noVBand="0"/>
+        <w:tblLook w:val="0000"/>
       </w:tblPr>
       <w:tblGrid>
         <w:gridCol w:w="441"/>
@@ -3795,12 +3783,12 @@
       </w:r>
       <w:smartTag w:uri="urn:schemas-microsoft-com:office:smarttags" w:element="chmetcnv">
         <w:smartTagPr>
+          <w:attr w:name="UnitName" w:val="C"/>
+          <w:attr w:name="SourceValue" w:val="2"/>
+          <w:attr w:name="HasSpace" w:val="False"/>
+          <w:attr w:name="Negative" w:val="False"/>
+          <w:attr w:name="NumberType" w:val="1"/>
           <w:attr w:name="TCSC" w:val="0"/>
-          <w:attr w:name="NumberType" w:val="1"/>
-          <w:attr w:name="Negative" w:val="False"/>
-          <w:attr w:name="HasSpace" w:val="False"/>
-          <w:attr w:name="SourceValue" w:val="2"/>
-          <w:attr w:name="UnitName" w:val="C"/>
         </w:smartTagPr>
         <w:r>
           <w:t>2C</w:t>
@@ -3839,12 +3827,12 @@
       </w:r>
       <w:smartTag w:uri="urn:schemas-microsoft-com:office:smarttags" w:element="chmetcnv">
         <w:smartTagPr>
+          <w:attr w:name="UnitName" w:val="C"/>
+          <w:attr w:name="SourceValue" w:val="2"/>
+          <w:attr w:name="HasSpace" w:val="False"/>
+          <w:attr w:name="Negative" w:val="False"/>
+          <w:attr w:name="NumberType" w:val="1"/>
           <w:attr w:name="TCSC" w:val="0"/>
-          <w:attr w:name="NumberType" w:val="1"/>
-          <w:attr w:name="Negative" w:val="False"/>
-          <w:attr w:name="HasSpace" w:val="False"/>
-          <w:attr w:name="SourceValue" w:val="2"/>
-          <w:attr w:name="UnitName" w:val="C"/>
         </w:smartTagPr>
         <w:r>
           <w:t>2C</w:t>
@@ -3863,12 +3851,12 @@
       </w:r>
       <w:smartTag w:uri="urn:schemas-microsoft-com:office:smarttags" w:element="chmetcnv">
         <w:smartTagPr>
+          <w:attr w:name="UnitName" w:val="F"/>
+          <w:attr w:name="SourceValue" w:val="0"/>
+          <w:attr w:name="HasSpace" w:val="False"/>
+          <w:attr w:name="Negative" w:val="False"/>
+          <w:attr w:name="NumberType" w:val="1"/>
           <w:attr w:name="TCSC" w:val="0"/>
-          <w:attr w:name="NumberType" w:val="1"/>
-          <w:attr w:name="Negative" w:val="False"/>
-          <w:attr w:name="HasSpace" w:val="False"/>
-          <w:attr w:name="SourceValue" w:val="0"/>
-          <w:attr w:name="UnitName" w:val="F"/>
         </w:smartTagPr>
         <w:r>
           <w:t>0F</w:t>
@@ -3883,7 +3871,7 @@
         <w:tblW w:w="0" w:type="auto"/>
         <w:tblInd w:w="766" w:type="dxa"/>
         <w:tblLayout w:type="fixed"/>
-        <w:tblLook w:val="0000" w:firstRow="0" w:lastRow="0" w:firstColumn="0" w:lastColumn="0" w:noHBand="0" w:noVBand="0"/>
+        <w:tblLook w:val="0000"/>
       </w:tblPr>
       <w:tblGrid>
         <w:gridCol w:w="440"/>
@@ -4792,12 +4780,12 @@
       </w:r>
       <w:smartTag w:uri="urn:schemas-microsoft-com:office:smarttags" w:element="chmetcnv">
         <w:smartTagPr>
+          <w:attr w:name="UnitName" w:val="C"/>
+          <w:attr w:name="SourceValue" w:val="2"/>
+          <w:attr w:name="HasSpace" w:val="False"/>
+          <w:attr w:name="Negative" w:val="False"/>
+          <w:attr w:name="NumberType" w:val="1"/>
           <w:attr w:name="TCSC" w:val="0"/>
-          <w:attr w:name="NumberType" w:val="1"/>
-          <w:attr w:name="Negative" w:val="False"/>
-          <w:attr w:name="HasSpace" w:val="False"/>
-          <w:attr w:name="SourceValue" w:val="2"/>
-          <w:attr w:name="UnitName" w:val="C"/>
         </w:smartTagPr>
         <w:r>
           <w:rPr>
@@ -4837,12 +4825,12 @@
       </w:r>
       <w:smartTag w:uri="urn:schemas-microsoft-com:office:smarttags" w:element="chmetcnv">
         <w:smartTagPr>
+          <w:attr w:name="UnitName" w:val="C"/>
+          <w:attr w:name="SourceValue" w:val="2"/>
+          <w:attr w:name="HasSpace" w:val="False"/>
+          <w:attr w:name="Negative" w:val="False"/>
+          <w:attr w:name="NumberType" w:val="1"/>
           <w:attr w:name="TCSC" w:val="0"/>
-          <w:attr w:name="NumberType" w:val="1"/>
-          <w:attr w:name="Negative" w:val="False"/>
-          <w:attr w:name="HasSpace" w:val="False"/>
-          <w:attr w:name="SourceValue" w:val="2"/>
-          <w:attr w:name="UnitName" w:val="C"/>
         </w:smartTagPr>
         <w:r>
           <w:t>2C</w:t>
@@ -4853,12 +4841,12 @@
       </w:r>
       <w:smartTag w:uri="urn:schemas-microsoft-com:office:smarttags" w:element="chmetcnv">
         <w:smartTagPr>
+          <w:attr w:name="UnitName" w:val="C"/>
+          <w:attr w:name="SourceValue" w:val="2"/>
+          <w:attr w:name="HasSpace" w:val="False"/>
+          <w:attr w:name="Negative" w:val="False"/>
+          <w:attr w:name="NumberType" w:val="1"/>
           <w:attr w:name="TCSC" w:val="0"/>
-          <w:attr w:name="NumberType" w:val="1"/>
-          <w:attr w:name="Negative" w:val="False"/>
-          <w:attr w:name="HasSpace" w:val="False"/>
-          <w:attr w:name="SourceValue" w:val="2"/>
-          <w:attr w:name="UnitName" w:val="C"/>
         </w:smartTagPr>
         <w:r>
           <w:t>2C</w:t>
@@ -4908,13 +4896,11 @@
     </w:p>
     <w:p>
       <w:pPr>
-        <w:pStyle w:val="HYMNoteChar"/>
         <w:numPr>
           <w:ilvl w:val="0"/>
           <w:numId w:val="17"/>
         </w:numPr>
         <w:rPr>
-          <w:rFonts w:hint="eastAsia"/>
           <w:b/>
           <w:bCs/>
           <w:sz w:val="32"/>
@@ -4983,12 +4969,12 @@
       </w:r>
       <w:smartTag w:uri="urn:schemas-microsoft-com:office:smarttags" w:element="chmetcnv">
         <w:smartTagPr>
+          <w:attr w:name="UnitName" w:val="C"/>
+          <w:attr w:name="SourceValue" w:val="2"/>
+          <w:attr w:name="HasSpace" w:val="False"/>
+          <w:attr w:name="Negative" w:val="False"/>
+          <w:attr w:name="NumberType" w:val="1"/>
           <w:attr w:name="TCSC" w:val="0"/>
-          <w:attr w:name="NumberType" w:val="1"/>
-          <w:attr w:name="Negative" w:val="False"/>
-          <w:attr w:name="HasSpace" w:val="False"/>
-          <w:attr w:name="SourceValue" w:val="2"/>
-          <w:attr w:name="UnitName" w:val="C"/>
         </w:smartTagPr>
         <w:r>
           <w:t>2C</w:t>
@@ -4999,12 +4985,12 @@
       </w:r>
       <w:smartTag w:uri="urn:schemas-microsoft-com:office:smarttags" w:element="chmetcnv">
         <w:smartTagPr>
+          <w:attr w:name="UnitName" w:val="C"/>
+          <w:attr w:name="SourceValue" w:val="2"/>
+          <w:attr w:name="HasSpace" w:val="False"/>
+          <w:attr w:name="Negative" w:val="False"/>
+          <w:attr w:name="NumberType" w:val="1"/>
           <w:attr w:name="TCSC" w:val="0"/>
-          <w:attr w:name="NumberType" w:val="1"/>
-          <w:attr w:name="Negative" w:val="False"/>
-          <w:attr w:name="HasSpace" w:val="False"/>
-          <w:attr w:name="SourceValue" w:val="2"/>
-          <w:attr w:name="UnitName" w:val="C"/>
         </w:smartTagPr>
         <w:r>
           <w:t>2C</w:t>
@@ -5089,12 +5075,12 @@
       </w:r>
       <w:smartTag w:uri="urn:schemas-microsoft-com:office:smarttags" w:element="chmetcnv">
         <w:smartTagPr>
+          <w:attr w:name="UnitName" w:val="C"/>
+          <w:attr w:name="SourceValue" w:val="2"/>
+          <w:attr w:name="HasSpace" w:val="False"/>
+          <w:attr w:name="Negative" w:val="False"/>
+          <w:attr w:name="NumberType" w:val="1"/>
           <w:attr w:name="TCSC" w:val="0"/>
-          <w:attr w:name="NumberType" w:val="1"/>
-          <w:attr w:name="Negative" w:val="False"/>
-          <w:attr w:name="HasSpace" w:val="False"/>
-          <w:attr w:name="SourceValue" w:val="2"/>
-          <w:attr w:name="UnitName" w:val="C"/>
         </w:smartTagPr>
         <w:r>
           <w:t>2C</w:t>
@@ -5157,12 +5143,12 @@
       </w:r>
       <w:smartTag w:uri="urn:schemas-microsoft-com:office:smarttags" w:element="chmetcnv">
         <w:smartTagPr>
+          <w:attr w:name="UnitName" w:val="”"/>
+          <w:attr w:name="SourceValue" w:val="1"/>
+          <w:attr w:name="HasSpace" w:val="False"/>
+          <w:attr w:name="Negative" w:val="False"/>
+          <w:attr w:name="NumberType" w:val="1"/>
           <w:attr w:name="TCSC" w:val="0"/>
-          <w:attr w:name="NumberType" w:val="1"/>
-          <w:attr w:name="Negative" w:val="False"/>
-          <w:attr w:name="HasSpace" w:val="False"/>
-          <w:attr w:name="SourceValue" w:val="1"/>
-          <w:attr w:name="UnitName" w:val="”"/>
         </w:smartTagPr>
         <w:r>
           <w:t>1”</w:t>
@@ -5246,7 +5232,7 @@
         <w:tblW w:w="0" w:type="auto"/>
         <w:tblInd w:w="766" w:type="dxa"/>
         <w:tblLayout w:type="fixed"/>
-        <w:tblLook w:val="0000" w:firstRow="0" w:lastRow="0" w:firstColumn="0" w:lastColumn="0" w:noHBand="0" w:noVBand="0"/>
+        <w:tblLook w:val="0000"/>
       </w:tblPr>
       <w:tblGrid>
         <w:gridCol w:w="360"/>
@@ -5540,12 +5526,12 @@
       </w:r>
       <w:smartTag w:uri="urn:schemas-microsoft-com:office:smarttags" w:element="chmetcnv">
         <w:smartTagPr>
+          <w:attr w:name="UnitName" w:val="”"/>
+          <w:attr w:name="SourceValue" w:val="1"/>
+          <w:attr w:name="HasSpace" w:val="False"/>
+          <w:attr w:name="Negative" w:val="False"/>
+          <w:attr w:name="NumberType" w:val="1"/>
           <w:attr w:name="TCSC" w:val="0"/>
-          <w:attr w:name="NumberType" w:val="1"/>
-          <w:attr w:name="Negative" w:val="False"/>
-          <w:attr w:name="HasSpace" w:val="False"/>
-          <w:attr w:name="SourceValue" w:val="1"/>
-          <w:attr w:name="UnitName" w:val="”"/>
         </w:smartTagPr>
         <w:r>
           <w:t>1”</w:t>
@@ -5626,12 +5612,12 @@
       </w:r>
       <w:smartTag w:uri="urn:schemas-microsoft-com:office:smarttags" w:element="chmetcnv">
         <w:smartTagPr>
+          <w:attr w:name="UnitName" w:val="”"/>
+          <w:attr w:name="SourceValue" w:val="0"/>
+          <w:attr w:name="HasSpace" w:val="False"/>
+          <w:attr w:name="Negative" w:val="False"/>
+          <w:attr w:name="NumberType" w:val="1"/>
           <w:attr w:name="TCSC" w:val="0"/>
-          <w:attr w:name="NumberType" w:val="1"/>
-          <w:attr w:name="Negative" w:val="False"/>
-          <w:attr w:name="HasSpace" w:val="False"/>
-          <w:attr w:name="SourceValue" w:val="0"/>
-          <w:attr w:name="UnitName" w:val="”"/>
         </w:smartTagPr>
         <w:r>
           <w:t>0”</w:t>
@@ -5716,7 +5702,7 @@
         <w:tblW w:w="0" w:type="auto"/>
         <w:tblInd w:w="766" w:type="dxa"/>
         <w:tblLayout w:type="fixed"/>
-        <w:tblLook w:val="0000" w:firstRow="0" w:lastRow="0" w:firstColumn="0" w:lastColumn="0" w:noHBand="0" w:noVBand="0"/>
+        <w:tblLook w:val="0000"/>
       </w:tblPr>
       <w:tblGrid>
         <w:gridCol w:w="340"/>
@@ -6196,12 +6182,12 @@
       </w:r>
       <w:smartTag w:uri="urn:schemas-microsoft-com:office:smarttags" w:element="chmetcnv">
         <w:smartTagPr>
+          <w:attr w:name="UnitName" w:val="C"/>
+          <w:attr w:name="SourceValue" w:val="2"/>
+          <w:attr w:name="HasSpace" w:val="False"/>
+          <w:attr w:name="Negative" w:val="False"/>
+          <w:attr w:name="NumberType" w:val="1"/>
           <w:attr w:name="TCSC" w:val="0"/>
-          <w:attr w:name="NumberType" w:val="1"/>
-          <w:attr w:name="Negative" w:val="False"/>
-          <w:attr w:name="HasSpace" w:val="False"/>
-          <w:attr w:name="SourceValue" w:val="2"/>
-          <w:attr w:name="UnitName" w:val="C"/>
         </w:smartTagPr>
         <w:r>
           <w:t>2C</w:t>
@@ -6254,12 +6240,12 @@
       </w:r>
       <w:smartTag w:uri="urn:schemas-microsoft-com:office:smarttags" w:element="chmetcnv">
         <w:smartTagPr>
+          <w:attr w:name="UnitName" w:val="”"/>
+          <w:attr w:name="SourceValue" w:val="1"/>
+          <w:attr w:name="HasSpace" w:val="False"/>
+          <w:attr w:name="Negative" w:val="False"/>
+          <w:attr w:name="NumberType" w:val="1"/>
           <w:attr w:name="TCSC" w:val="0"/>
-          <w:attr w:name="NumberType" w:val="1"/>
-          <w:attr w:name="Negative" w:val="False"/>
-          <w:attr w:name="HasSpace" w:val="False"/>
-          <w:attr w:name="SourceValue" w:val="1"/>
-          <w:attr w:name="UnitName" w:val="”"/>
         </w:smartTagPr>
         <w:r>
           <w:t>1”</w:t>
@@ -6310,12 +6296,12 @@
       </w:r>
       <w:smartTag w:uri="urn:schemas-microsoft-com:office:smarttags" w:element="chmetcnv">
         <w:smartTagPr>
+          <w:attr w:name="UnitName" w:val="”"/>
+          <w:attr w:name="SourceValue" w:val="1"/>
+          <w:attr w:name="HasSpace" w:val="False"/>
+          <w:attr w:name="Negative" w:val="False"/>
+          <w:attr w:name="NumberType" w:val="1"/>
           <w:attr w:name="TCSC" w:val="0"/>
-          <w:attr w:name="NumberType" w:val="1"/>
-          <w:attr w:name="Negative" w:val="False"/>
-          <w:attr w:name="HasSpace" w:val="False"/>
-          <w:attr w:name="SourceValue" w:val="1"/>
-          <w:attr w:name="UnitName" w:val="”"/>
         </w:smartTagPr>
         <w:r>
           <w:t>1”</w:t>
@@ -6381,7 +6367,7 @@
         <w:tblW w:w="8443" w:type="dxa"/>
         <w:tblInd w:w="766" w:type="dxa"/>
         <w:tblLayout w:type="fixed"/>
-        <w:tblLook w:val="0000" w:firstRow="0" w:lastRow="0" w:firstColumn="0" w:lastColumn="0" w:noHBand="0" w:noVBand="0"/>
+        <w:tblLook w:val="0000"/>
       </w:tblPr>
       <w:tblGrid>
         <w:gridCol w:w="311"/>
@@ -6421,6 +6407,7 @@
               <w:jc w:val="center"/>
               <w:rPr>
                 <w:rFonts w:ascii="Arial" w:hAnsi="Arial" w:cs="Arial"/>
+                <w:color w:val="FF0000"/>
                 <w:sz w:val="16"/>
                 <w:szCs w:val="16"/>
               </w:rPr>
@@ -6428,6 +6415,7 @@
             <w:r>
               <w:rPr>
                 <w:rFonts w:ascii="Arial" w:hAnsi="Arial" w:cs="Arial"/>
+                <w:color w:val="FF0000"/>
                 <w:sz w:val="16"/>
                 <w:szCs w:val="16"/>
               </w:rPr>
@@ -6453,6 +6441,7 @@
               <w:jc w:val="center"/>
               <w:rPr>
                 <w:rFonts w:ascii="Arial" w:hAnsi="Arial" w:cs="Arial"/>
+                <w:color w:val="FF0000"/>
                 <w:sz w:val="16"/>
                 <w:szCs w:val="16"/>
               </w:rPr>
@@ -6461,6 +6450,7 @@
             <w:r>
               <w:rPr>
                 <w:rFonts w:ascii="Arial" w:hAnsi="Arial" w:cs="Arial"/>
+                <w:color w:val="FF0000"/>
                 <w:sz w:val="16"/>
                 <w:szCs w:val="16"/>
               </w:rPr>
@@ -6470,6 +6460,7 @@
             <w:r>
               <w:rPr>
                 <w:rFonts w:ascii="Arial" w:hAnsi="Arial" w:cs="Arial"/>
+                <w:color w:val="FF0000"/>
                 <w:sz w:val="16"/>
                 <w:szCs w:val="16"/>
               </w:rPr>
@@ -6495,6 +6486,7 @@
               <w:jc w:val="center"/>
               <w:rPr>
                 <w:rFonts w:ascii="Arial" w:hAnsi="Arial" w:cs="Arial"/>
+                <w:color w:val="FF0000"/>
                 <w:sz w:val="16"/>
                 <w:szCs w:val="16"/>
               </w:rPr>
@@ -6502,6 +6494,7 @@
             <w:r>
               <w:rPr>
                 <w:rFonts w:ascii="Arial" w:hAnsi="Arial" w:cs="Arial"/>
+                <w:color w:val="FF0000"/>
                 <w:sz w:val="16"/>
                 <w:szCs w:val="16"/>
               </w:rPr>
@@ -6527,6 +6520,7 @@
               <w:jc w:val="center"/>
               <w:rPr>
                 <w:rFonts w:ascii="Arial" w:hAnsi="Arial" w:cs="Arial"/>
+                <w:color w:val="FF0000"/>
                 <w:sz w:val="16"/>
                 <w:szCs w:val="16"/>
               </w:rPr>
@@ -6534,6 +6528,7 @@
             <w:r>
               <w:rPr>
                 <w:rFonts w:ascii="Arial" w:hAnsi="Arial" w:cs="Arial"/>
+                <w:color w:val="FF0000"/>
                 <w:sz w:val="16"/>
                 <w:szCs w:val="16"/>
               </w:rPr>
@@ -6559,6 +6554,7 @@
               <w:jc w:val="center"/>
               <w:rPr>
                 <w:rFonts w:ascii="Arial" w:hAnsi="Arial" w:cs="Arial"/>
+                <w:color w:val="FF0000"/>
                 <w:sz w:val="16"/>
                 <w:szCs w:val="16"/>
               </w:rPr>
@@ -6566,6 +6562,7 @@
             <w:r>
               <w:rPr>
                 <w:rFonts w:ascii="Arial" w:hAnsi="Arial" w:cs="Arial"/>
+                <w:color w:val="FF0000"/>
                 <w:sz w:val="16"/>
                 <w:szCs w:val="16"/>
               </w:rPr>
@@ -6591,6 +6588,7 @@
               <w:jc w:val="center"/>
               <w:rPr>
                 <w:rFonts w:ascii="Arial" w:hAnsi="Arial" w:cs="Arial"/>
+                <w:color w:val="FF0000"/>
                 <w:sz w:val="16"/>
                 <w:szCs w:val="16"/>
               </w:rPr>
@@ -6598,6 +6596,7 @@
             <w:r>
               <w:rPr>
                 <w:rFonts w:ascii="Arial" w:hAnsi="Arial" w:cs="Arial"/>
+                <w:color w:val="FF0000"/>
                 <w:sz w:val="16"/>
                 <w:szCs w:val="16"/>
               </w:rPr>
@@ -6623,6 +6622,7 @@
               <w:jc w:val="center"/>
               <w:rPr>
                 <w:rFonts w:ascii="Arial" w:hAnsi="Arial" w:cs="Arial"/>
+                <w:color w:val="FF0000"/>
                 <w:sz w:val="16"/>
                 <w:szCs w:val="16"/>
               </w:rPr>
@@ -6630,6 +6630,7 @@
             <w:r>
               <w:rPr>
                 <w:rFonts w:ascii="Arial" w:hAnsi="Arial" w:cs="Arial"/>
+                <w:color w:val="FF0000"/>
                 <w:sz w:val="16"/>
                 <w:szCs w:val="16"/>
               </w:rPr>
@@ -6655,6 +6656,7 @@
               <w:jc w:val="center"/>
               <w:rPr>
                 <w:rFonts w:ascii="Arial" w:hAnsi="Arial" w:cs="Arial"/>
+                <w:color w:val="FF0000"/>
                 <w:sz w:val="16"/>
                 <w:szCs w:val="16"/>
               </w:rPr>
@@ -6662,6 +6664,7 @@
             <w:r>
               <w:rPr>
                 <w:rFonts w:ascii="Arial" w:hAnsi="Arial" w:cs="Arial"/>
+                <w:color w:val="FF0000"/>
                 <w:sz w:val="16"/>
                 <w:szCs w:val="16"/>
               </w:rPr>
@@ -6687,6 +6690,7 @@
               <w:jc w:val="center"/>
               <w:rPr>
                 <w:rFonts w:ascii="Arial" w:hAnsi="Arial" w:cs="Arial"/>
+                <w:color w:val="FF0000"/>
                 <w:sz w:val="16"/>
                 <w:szCs w:val="16"/>
               </w:rPr>
@@ -6694,6 +6698,7 @@
             <w:r>
               <w:rPr>
                 <w:rFonts w:ascii="Arial" w:hAnsi="Arial" w:cs="Arial"/>
+                <w:color w:val="FF0000"/>
                 <w:sz w:val="16"/>
                 <w:szCs w:val="16"/>
               </w:rPr>
@@ -6719,6 +6724,7 @@
               <w:jc w:val="center"/>
               <w:rPr>
                 <w:rFonts w:ascii="Arial" w:hAnsi="Arial" w:cs="Arial"/>
+                <w:color w:val="FF0000"/>
                 <w:sz w:val="16"/>
                 <w:szCs w:val="16"/>
               </w:rPr>
@@ -6726,6 +6732,7 @@
             <w:r>
               <w:rPr>
                 <w:rFonts w:ascii="Arial" w:hAnsi="Arial" w:cs="Arial"/>
+                <w:color w:val="FF0000"/>
                 <w:sz w:val="16"/>
                 <w:szCs w:val="16"/>
               </w:rPr>
@@ -6751,6 +6758,7 @@
               <w:jc w:val="center"/>
               <w:rPr>
                 <w:rFonts w:ascii="Arial" w:hAnsi="Arial" w:cs="Arial"/>
+                <w:color w:val="FF0000"/>
                 <w:sz w:val="16"/>
                 <w:szCs w:val="16"/>
               </w:rPr>
@@ -6775,6 +6783,7 @@
               <w:jc w:val="center"/>
               <w:rPr>
                 <w:rFonts w:ascii="Arial" w:hAnsi="Arial" w:cs="Arial"/>
+                <w:color w:val="FF0000"/>
                 <w:sz w:val="16"/>
                 <w:szCs w:val="16"/>
               </w:rPr>
@@ -6783,6 +6792,7 @@
             <w:r>
               <w:rPr>
                 <w:rFonts w:ascii="Arial" w:hAnsi="Arial" w:cs="Arial"/>
+                <w:color w:val="FF0000"/>
                 <w:sz w:val="16"/>
                 <w:szCs w:val="16"/>
               </w:rPr>
@@ -6809,6 +6819,7 @@
               <w:jc w:val="center"/>
               <w:rPr>
                 <w:rFonts w:ascii="Arial" w:hAnsi="Arial" w:cs="Arial"/>
+                <w:color w:val="FF0000"/>
                 <w:sz w:val="16"/>
                 <w:szCs w:val="16"/>
               </w:rPr>
@@ -6816,6 +6827,7 @@
             <w:r>
               <w:rPr>
                 <w:rFonts w:ascii="Arial" w:hAnsi="Arial" w:cs="Arial"/>
+                <w:color w:val="FF0000"/>
                 <w:sz w:val="16"/>
                 <w:szCs w:val="16"/>
               </w:rPr>
@@ -6842,6 +6854,7 @@
               <w:jc w:val="center"/>
               <w:rPr>
                 <w:rFonts w:ascii="Arial" w:hAnsi="Arial" w:cs="Arial"/>
+                <w:color w:val="FF0000"/>
                 <w:sz w:val="16"/>
                 <w:szCs w:val="16"/>
               </w:rPr>
@@ -6849,6 +6862,7 @@
             <w:r>
               <w:rPr>
                 <w:rFonts w:ascii="Arial" w:hAnsi="Arial" w:cs="Arial"/>
+                <w:color w:val="FF0000"/>
                 <w:sz w:val="16"/>
                 <w:szCs w:val="16"/>
               </w:rPr>
@@ -6964,12 +6978,12 @@
       </w:r>
       <w:smartTag w:uri="urn:schemas-microsoft-com:office:smarttags" w:element="chmetcnv">
         <w:smartTagPr>
+          <w:attr w:name="UnitName" w:val="C"/>
+          <w:attr w:name="SourceValue" w:val="2"/>
+          <w:attr w:name="HasSpace" w:val="False"/>
+          <w:attr w:name="Negative" w:val="False"/>
+          <w:attr w:name="NumberType" w:val="1"/>
           <w:attr w:name="TCSC" w:val="0"/>
-          <w:attr w:name="NumberType" w:val="1"/>
-          <w:attr w:name="Negative" w:val="False"/>
-          <w:attr w:name="HasSpace" w:val="False"/>
-          <w:attr w:name="SourceValue" w:val="2"/>
-          <w:attr w:name="UnitName" w:val="C"/>
         </w:smartTagPr>
         <w:r>
           <w:t>2C</w:t>
@@ -7077,8 +7091,8 @@
 </file>
 
 <file path=word/numbering.xml><?xml version="1.0" encoding="utf-8"?>
-<w:numbering xmlns:wpc="http://schemas.microsoft.com/office/word/2010/wordprocessingCanvas" xmlns:cx="http://schemas.microsoft.com/office/drawing/2014/chartex" xmlns:cx1="http://schemas.microsoft.com/office/drawing/2015/9/8/chartex" xmlns:cx2="http://schemas.microsoft.com/office/drawing/2015/10/21/chartex" xmlns:cx3="http://schemas.microsoft.com/office/drawing/2016/5/9/chartex" xmlns:cx4="http://schemas.microsoft.com/office/drawing/2016/5/10/chartex" xmlns:cx5="http://schemas.microsoft.com/office/drawing/2016/5/11/chartex" xmlns:cx6="http://schemas.microsoft.com/office/drawing/2016/5/12/chartex" xmlns:cx7="http://schemas.microsoft.com/office/drawing/2016/5/13/chartex" xmlns:cx8="http://schemas.microsoft.com/office/drawing/2016/5/14/chartex" xmlns:mc="http://schemas.openxmlformats.org/markup-compatibility/2006" xmlns:aink="http://schemas.microsoft.com/office/drawing/2016/ink" xmlns:am3d="http://schemas.microsoft.com/office/drawing/2017/model3d" xmlns:o="urn:schemas-microsoft-com:office:office" xmlns:r="http://schemas.openxmlformats.org/officeDocument/2006/relationships" xmlns:m="http://schemas.openxmlformats.org/officeDocument/2006/math" xmlns:v="urn:schemas-microsoft-com:vml" xmlns:wp14="http://schemas.microsoft.com/office/word/2010/wordprocessingDrawing" xmlns:wp="http://schemas.openxmlformats.org/drawingml/2006/wordprocessingDrawing" xmlns:w10="urn:schemas-microsoft-com:office:word" xmlns:w="http://schemas.openxmlformats.org/wordprocessingml/2006/main" xmlns:w14="http://schemas.microsoft.com/office/word/2010/wordml" xmlns:w15="http://schemas.microsoft.com/office/word/2012/wordml" xmlns:w16cex="http://schemas.microsoft.com/office/word/2018/wordml/cex" xmlns:w16cid="http://schemas.microsoft.com/office/word/2016/wordml/cid" xmlns:w16="http://schemas.microsoft.com/office/word/2018/wordml" xmlns:w16sdtdh="http://schemas.microsoft.com/office/word/2020/wordml/sdtdatahash" xmlns:w16se="http://schemas.microsoft.com/office/word/2015/wordml/symex" xmlns:wpg="http://schemas.microsoft.com/office/word/2010/wordprocessingGroup" xmlns:wpi="http://schemas.microsoft.com/office/word/2010/wordprocessingInk" xmlns:wne="http://schemas.microsoft.com/office/word/2006/wordml" xmlns:wps="http://schemas.microsoft.com/office/word/2010/wordprocessingShape" mc:Ignorable="w14 w15 w16se w16cid w16 w16cex w16sdtdh wp14">
-  <w:abstractNum w:abstractNumId="0" w15:restartNumberingAfterBreak="0">
+<w:numbering xmlns:ve="http://schemas.openxmlformats.org/markup-compatibility/2006" xmlns:o="urn:schemas-microsoft-com:office:office" xmlns:r="http://schemas.openxmlformats.org/officeDocument/2006/relationships" xmlns:m="http://schemas.openxmlformats.org/officeDocument/2006/math" xmlns:v="urn:schemas-microsoft-com:vml" xmlns:wp="http://schemas.openxmlformats.org/drawingml/2006/wordprocessingDrawing" xmlns:w10="urn:schemas-microsoft-com:office:word" xmlns:w="http://schemas.openxmlformats.org/wordprocessingml/2006/main" xmlns:wne="http://schemas.microsoft.com/office/word/2006/wordml">
+  <w:abstractNum w:abstractNumId="0">
     <w:nsid w:val="05D6071A"/>
     <w:multiLevelType w:val="hybridMultilevel"/>
     <w:tmpl w:val="0D525686"/>
@@ -7167,7 +7181,7 @@
       </w:pPr>
     </w:lvl>
   </w:abstractNum>
-  <w:abstractNum w:abstractNumId="1" w15:restartNumberingAfterBreak="0">
+  <w:abstractNum w:abstractNumId="1">
     <w:nsid w:val="067034EF"/>
     <w:multiLevelType w:val="hybridMultilevel"/>
     <w:tmpl w:val="548C1ABA"/>
@@ -7308,7 +7322,7 @@
       </w:rPr>
     </w:lvl>
   </w:abstractNum>
-  <w:abstractNum w:abstractNumId="2" w15:restartNumberingAfterBreak="0">
+  <w:abstractNum w:abstractNumId="2">
     <w:nsid w:val="07754107"/>
     <w:multiLevelType w:val="hybridMultilevel"/>
     <w:tmpl w:val="4B3A3DCE"/>
@@ -7397,7 +7411,7 @@
       </w:pPr>
     </w:lvl>
   </w:abstractNum>
-  <w:abstractNum w:abstractNumId="3" w15:restartNumberingAfterBreak="0">
+  <w:abstractNum w:abstractNumId="3">
     <w:nsid w:val="108F7569"/>
     <w:multiLevelType w:val="hybridMultilevel"/>
     <w:tmpl w:val="A386FBD8"/>
@@ -7486,7 +7500,7 @@
       </w:pPr>
     </w:lvl>
   </w:abstractNum>
-  <w:abstractNum w:abstractNumId="4" w15:restartNumberingAfterBreak="0">
+  <w:abstractNum w:abstractNumId="4">
     <w:nsid w:val="15661B7A"/>
     <w:multiLevelType w:val="hybridMultilevel"/>
     <w:tmpl w:val="9FF29EC0"/>
@@ -7575,7 +7589,7 @@
       </w:pPr>
     </w:lvl>
   </w:abstractNum>
-  <w:abstractNum w:abstractNumId="5" w15:restartNumberingAfterBreak="0">
+  <w:abstractNum w:abstractNumId="5">
     <w:nsid w:val="1B1D56D3"/>
     <w:multiLevelType w:val="hybridMultilevel"/>
     <w:tmpl w:val="097E83A4"/>
@@ -7664,7 +7678,7 @@
       </w:pPr>
     </w:lvl>
   </w:abstractNum>
-  <w:abstractNum w:abstractNumId="6" w15:restartNumberingAfterBreak="0">
+  <w:abstractNum w:abstractNumId="6">
     <w:nsid w:val="1C341D07"/>
     <w:multiLevelType w:val="hybridMultilevel"/>
     <w:tmpl w:val="4FB66EF4"/>
@@ -7753,7 +7767,7 @@
       </w:pPr>
     </w:lvl>
   </w:abstractNum>
-  <w:abstractNum w:abstractNumId="7" w15:restartNumberingAfterBreak="0">
+  <w:abstractNum w:abstractNumId="7">
     <w:nsid w:val="2E3D08A7"/>
     <w:multiLevelType w:val="hybridMultilevel"/>
     <w:tmpl w:val="8B98CE26"/>
@@ -7842,7 +7856,7 @@
       </w:pPr>
     </w:lvl>
   </w:abstractNum>
-  <w:abstractNum w:abstractNumId="8" w15:restartNumberingAfterBreak="0">
+  <w:abstractNum w:abstractNumId="8">
     <w:nsid w:val="3107071B"/>
     <w:multiLevelType w:val="hybridMultilevel"/>
     <w:tmpl w:val="A99E9ADA"/>
@@ -7931,7 +7945,7 @@
       </w:pPr>
     </w:lvl>
   </w:abstractNum>
-  <w:abstractNum w:abstractNumId="9" w15:restartNumberingAfterBreak="0">
+  <w:abstractNum w:abstractNumId="9">
     <w:nsid w:val="334B133F"/>
     <w:multiLevelType w:val="hybridMultilevel"/>
     <w:tmpl w:val="5E24FFCC"/>
@@ -8020,7 +8034,7 @@
       </w:pPr>
     </w:lvl>
   </w:abstractNum>
-  <w:abstractNum w:abstractNumId="10" w15:restartNumberingAfterBreak="0">
+  <w:abstractNum w:abstractNumId="10">
     <w:nsid w:val="41B91C31"/>
     <w:multiLevelType w:val="hybridMultilevel"/>
     <w:tmpl w:val="92E00E14"/>
@@ -8109,7 +8123,7 @@
       </w:pPr>
     </w:lvl>
   </w:abstractNum>
-  <w:abstractNum w:abstractNumId="11" w15:restartNumberingAfterBreak="0">
+  <w:abstractNum w:abstractNumId="11">
     <w:nsid w:val="4AC65F43"/>
     <w:multiLevelType w:val="hybridMultilevel"/>
     <w:tmpl w:val="B85C5AE2"/>
@@ -8198,7 +8212,7 @@
       </w:pPr>
     </w:lvl>
   </w:abstractNum>
-  <w:abstractNum w:abstractNumId="12" w15:restartNumberingAfterBreak="0">
+  <w:abstractNum w:abstractNumId="12">
     <w:nsid w:val="55753F58"/>
     <w:multiLevelType w:val="hybridMultilevel"/>
     <w:tmpl w:val="F9606BFA"/>
@@ -8287,7 +8301,7 @@
       </w:pPr>
     </w:lvl>
   </w:abstractNum>
-  <w:abstractNum w:abstractNumId="13" w15:restartNumberingAfterBreak="0">
+  <w:abstractNum w:abstractNumId="13">
     <w:nsid w:val="679F0D72"/>
     <w:multiLevelType w:val="multilevel"/>
     <w:tmpl w:val="6212C124"/>
@@ -8300,7 +8314,7 @@
       <w:lvlJc w:val="left"/>
       <w:pPr>
         <w:tabs>
-          <w:tab w:val="num" w:pos="-32767"/>
+          <w:tab w:val="num" w:pos="-31680"/>
         </w:tabs>
         <w:ind w:left="720" w:firstLine="0"/>
       </w:pPr>
@@ -8453,7 +8467,7 @@
       </w:rPr>
     </w:lvl>
   </w:abstractNum>
-  <w:abstractNum w:abstractNumId="14" w15:restartNumberingAfterBreak="0">
+  <w:abstractNum w:abstractNumId="14">
     <w:nsid w:val="691E78BC"/>
     <w:multiLevelType w:val="hybridMultilevel"/>
     <w:tmpl w:val="20965B32"/>
@@ -8542,7 +8556,7 @@
       </w:pPr>
     </w:lvl>
   </w:abstractNum>
-  <w:abstractNum w:abstractNumId="15" w15:restartNumberingAfterBreak="0">
+  <w:abstractNum w:abstractNumId="15">
     <w:nsid w:val="6E016DAE"/>
     <w:multiLevelType w:val="hybridMultilevel"/>
     <w:tmpl w:val="761447F6"/>
@@ -8631,7 +8645,7 @@
       </w:pPr>
     </w:lvl>
   </w:abstractNum>
-  <w:abstractNum w:abstractNumId="16" w15:restartNumberingAfterBreak="0">
+  <w:abstractNum w:abstractNumId="16">
     <w:nsid w:val="6FFE449A"/>
     <w:multiLevelType w:val="hybridMultilevel"/>
     <w:tmpl w:val="742EA848"/>
@@ -8720,7 +8734,7 @@
       </w:pPr>
     </w:lvl>
   </w:abstractNum>
-  <w:abstractNum w:abstractNumId="17" w15:restartNumberingAfterBreak="0">
+  <w:abstractNum w:abstractNumId="17">
     <w:nsid w:val="73403C9D"/>
     <w:multiLevelType w:val="hybridMultilevel"/>
     <w:tmpl w:val="1D047F22"/>
@@ -8809,7 +8823,7 @@
       </w:pPr>
     </w:lvl>
   </w:abstractNum>
-  <w:abstractNum w:abstractNumId="18" w15:restartNumberingAfterBreak="0">
+  <w:abstractNum w:abstractNumId="18">
     <w:nsid w:val="7750037A"/>
     <w:multiLevelType w:val="hybridMultilevel"/>
     <w:tmpl w:val="7F52CE76"/>
@@ -8989,7 +9003,7 @@
 </file>
 
 <file path=word/styles.xml><?xml version="1.0" encoding="utf-8"?>
-<w:styles xmlns:mc="http://schemas.openxmlformats.org/markup-compatibility/2006" xmlns:r="http://schemas.openxmlformats.org/officeDocument/2006/relationships" xmlns:w="http://schemas.openxmlformats.org/wordprocessingml/2006/main" xmlns:w14="http://schemas.microsoft.com/office/word/2010/wordml" xmlns:w15="http://schemas.microsoft.com/office/word/2012/wordml" xmlns:w16cex="http://schemas.microsoft.com/office/word/2018/wordml/cex" xmlns:w16cid="http://schemas.microsoft.com/office/word/2016/wordml/cid" xmlns:w16="http://schemas.microsoft.com/office/word/2018/wordml" xmlns:w16sdtdh="http://schemas.microsoft.com/office/word/2020/wordml/sdtdatahash" xmlns:w16se="http://schemas.microsoft.com/office/word/2015/wordml/symex" mc:Ignorable="w14 w15 w16se w16cid w16 w16cex w16sdtdh">
+<w:styles xmlns:r="http://schemas.openxmlformats.org/officeDocument/2006/relationships" xmlns:w="http://schemas.openxmlformats.org/wordprocessingml/2006/main">
   <w:docDefaults>
     <w:rPrDefault>
       <w:rPr>
@@ -9002,387 +9016,149 @@
     </w:rPrDefault>
     <w:pPrDefault/>
   </w:docDefaults>
-  <w:latentStyles w:defLockedState="0" w:defUIPriority="99" w:defSemiHidden="0" w:defUnhideWhenUsed="0" w:defQFormat="0" w:count="376">
-    <w:lsdException w:name="Normal" w:uiPriority="0" w:qFormat="1"/>
-    <w:lsdException w:name="heading 1" w:uiPriority="0" w:qFormat="1"/>
-    <w:lsdException w:name="heading 2" w:semiHidden="1" w:uiPriority="0" w:unhideWhenUsed="1" w:qFormat="1"/>
-    <w:lsdException w:name="heading 3" w:semiHidden="1" w:uiPriority="0" w:unhideWhenUsed="1" w:qFormat="1"/>
-    <w:lsdException w:name="heading 4" w:semiHidden="1" w:uiPriority="0" w:unhideWhenUsed="1" w:qFormat="1"/>
-    <w:lsdException w:name="heading 5" w:semiHidden="1" w:uiPriority="0" w:unhideWhenUsed="1" w:qFormat="1"/>
-    <w:lsdException w:name="heading 6" w:semiHidden="1" w:uiPriority="9" w:unhideWhenUsed="1" w:qFormat="1"/>
-    <w:lsdException w:name="heading 7" w:semiHidden="1" w:uiPriority="9" w:unhideWhenUsed="1" w:qFormat="1"/>
-    <w:lsdException w:name="heading 8" w:semiHidden="1" w:uiPriority="9" w:unhideWhenUsed="1" w:qFormat="1"/>
-    <w:lsdException w:name="heading 9" w:semiHidden="1" w:uiPriority="9" w:unhideWhenUsed="1" w:qFormat="1"/>
-    <w:lsdException w:name="index 1" w:semiHidden="1" w:unhideWhenUsed="1"/>
-    <w:lsdException w:name="index 2" w:semiHidden="1" w:unhideWhenUsed="1"/>
-    <w:lsdException w:name="index 3" w:semiHidden="1" w:unhideWhenUsed="1"/>
-    <w:lsdException w:name="index 4" w:semiHidden="1" w:unhideWhenUsed="1"/>
-    <w:lsdException w:name="index 5" w:semiHidden="1" w:unhideWhenUsed="1"/>
-    <w:lsdException w:name="index 6" w:semiHidden="1" w:unhideWhenUsed="1"/>
-    <w:lsdException w:name="index 7" w:semiHidden="1" w:unhideWhenUsed="1"/>
-    <w:lsdException w:name="index 8" w:semiHidden="1" w:unhideWhenUsed="1"/>
-    <w:lsdException w:name="index 9" w:semiHidden="1" w:unhideWhenUsed="1"/>
-    <w:lsdException w:name="toc 1" w:semiHidden="1" w:uiPriority="39" w:unhideWhenUsed="1"/>
-    <w:lsdException w:name="toc 2" w:semiHidden="1" w:uiPriority="39" w:unhideWhenUsed="1"/>
-    <w:lsdException w:name="toc 3" w:semiHidden="1" w:uiPriority="39" w:unhideWhenUsed="1"/>
-    <w:lsdException w:name="toc 4" w:semiHidden="1" w:uiPriority="39" w:unhideWhenUsed="1"/>
-    <w:lsdException w:name="toc 5" w:semiHidden="1" w:uiPriority="39" w:unhideWhenUsed="1"/>
-    <w:lsdException w:name="toc 6" w:semiHidden="1" w:uiPriority="39" w:unhideWhenUsed="1"/>
-    <w:lsdException w:name="toc 7" w:semiHidden="1" w:uiPriority="39" w:unhideWhenUsed="1"/>
-    <w:lsdException w:name="toc 8" w:semiHidden="1" w:uiPriority="39" w:unhideWhenUsed="1"/>
-    <w:lsdException w:name="toc 9" w:semiHidden="1" w:uiPriority="39" w:unhideWhenUsed="1"/>
-    <w:lsdException w:name="Normal Indent" w:semiHidden="1" w:unhideWhenUsed="1"/>
-    <w:lsdException w:name="footnote text" w:semiHidden="1" w:unhideWhenUsed="1"/>
-    <w:lsdException w:name="annotation text" w:semiHidden="1" w:unhideWhenUsed="1"/>
-    <w:lsdException w:name="header" w:semiHidden="1" w:unhideWhenUsed="1"/>
-    <w:lsdException w:name="footer" w:semiHidden="1" w:unhideWhenUsed="1"/>
-    <w:lsdException w:name="index heading" w:semiHidden="1" w:unhideWhenUsed="1"/>
-    <w:lsdException w:name="caption" w:semiHidden="1" w:uiPriority="35" w:unhideWhenUsed="1" w:qFormat="1"/>
-    <w:lsdException w:name="table of figures" w:semiHidden="1" w:unhideWhenUsed="1"/>
-    <w:lsdException w:name="envelope address" w:semiHidden="1" w:unhideWhenUsed="1"/>
-    <w:lsdException w:name="envelope return" w:semiHidden="1" w:unhideWhenUsed="1"/>
-    <w:lsdException w:name="footnote reference" w:semiHidden="1" w:unhideWhenUsed="1"/>
-    <w:lsdException w:name="annotation reference" w:semiHidden="1" w:unhideWhenUsed="1"/>
-    <w:lsdException w:name="line number" w:semiHidden="1" w:unhideWhenUsed="1"/>
-    <w:lsdException w:name="page number" w:semiHidden="1" w:unhideWhenUsed="1"/>
-    <w:lsdException w:name="endnote reference" w:semiHidden="1" w:unhideWhenUsed="1"/>
-    <w:lsdException w:name="endnote text" w:semiHidden="1" w:unhideWhenUsed="1"/>
-    <w:lsdException w:name="table of authorities" w:semiHidden="1" w:unhideWhenUsed="1"/>
-    <w:lsdException w:name="macro" w:semiHidden="1" w:unhideWhenUsed="1"/>
-    <w:lsdException w:name="toa heading" w:semiHidden="1" w:unhideWhenUsed="1"/>
-    <w:lsdException w:name="List" w:semiHidden="1" w:unhideWhenUsed="1"/>
-    <w:lsdException w:name="List Bullet" w:semiHidden="1" w:unhideWhenUsed="1"/>
-    <w:lsdException w:name="List Number" w:semiHidden="1" w:unhideWhenUsed="1"/>
-    <w:lsdException w:name="List 2" w:semiHidden="1" w:unhideWhenUsed="1"/>
-    <w:lsdException w:name="List 3" w:semiHidden="1" w:unhideWhenUsed="1"/>
-    <w:lsdException w:name="List 4" w:semiHidden="1" w:unhideWhenUsed="1"/>
-    <w:lsdException w:name="List 5" w:semiHidden="1" w:unhideWhenUsed="1"/>
-    <w:lsdException w:name="List Bullet 2" w:semiHidden="1" w:unhideWhenUsed="1"/>
-    <w:lsdException w:name="List Bullet 3" w:semiHidden="1" w:unhideWhenUsed="1"/>
-    <w:lsdException w:name="List Bullet 4" w:semiHidden="1" w:unhideWhenUsed="1"/>
-    <w:lsdException w:name="List Bullet 5" w:semiHidden="1" w:unhideWhenUsed="1"/>
-    <w:lsdException w:name="List Number 2" w:semiHidden="1" w:unhideWhenUsed="1"/>
-    <w:lsdException w:name="List Number 3" w:semiHidden="1" w:unhideWhenUsed="1"/>
-    <w:lsdException w:name="List Number 4" w:semiHidden="1" w:unhideWhenUsed="1"/>
-    <w:lsdException w:name="List Number 5" w:semiHidden="1" w:unhideWhenUsed="1"/>
-    <w:lsdException w:name="Title" w:uiPriority="10" w:qFormat="1"/>
-    <w:lsdException w:name="Closing" w:semiHidden="1" w:unhideWhenUsed="1"/>
-    <w:lsdException w:name="Signature" w:semiHidden="1" w:unhideWhenUsed="1"/>
-    <w:lsdException w:name="Default Paragraph Font" w:semiHidden="1" w:uiPriority="1" w:unhideWhenUsed="1"/>
-    <w:lsdException w:name="Body Text" w:semiHidden="1" w:unhideWhenUsed="1"/>
-    <w:lsdException w:name="Body Text Indent" w:semiHidden="1" w:unhideWhenUsed="1"/>
-    <w:lsdException w:name="List Continue" w:semiHidden="1" w:unhideWhenUsed="1"/>
-    <w:lsdException w:name="List Continue 2" w:semiHidden="1" w:unhideWhenUsed="1"/>
-    <w:lsdException w:name="List Continue 3" w:semiHidden="1" w:unhideWhenUsed="1"/>
-    <w:lsdException w:name="List Continue 4" w:semiHidden="1" w:unhideWhenUsed="1"/>
-    <w:lsdException w:name="List Continue 5" w:semiHidden="1" w:unhideWhenUsed="1"/>
-    <w:lsdException w:name="Message Header" w:semiHidden="1" w:unhideWhenUsed="1"/>
-    <w:lsdException w:name="Subtitle" w:uiPriority="11" w:qFormat="1"/>
-    <w:lsdException w:name="Salutation" w:semiHidden="1" w:unhideWhenUsed="1"/>
-    <w:lsdException w:name="Date" w:semiHidden="1" w:unhideWhenUsed="1"/>
-    <w:lsdException w:name="Body Text First Indent" w:semiHidden="1" w:unhideWhenUsed="1"/>
-    <w:lsdException w:name="Body Text First Indent 2" w:semiHidden="1" w:unhideWhenUsed="1"/>
-    <w:lsdException w:name="Note Heading" w:semiHidden="1" w:unhideWhenUsed="1"/>
-    <w:lsdException w:name="Body Text 2" w:semiHidden="1" w:unhideWhenUsed="1"/>
-    <w:lsdException w:name="Body Text 3" w:semiHidden="1" w:unhideWhenUsed="1"/>
-    <w:lsdException w:name="Body Text Indent 2" w:semiHidden="1" w:unhideWhenUsed="1"/>
-    <w:lsdException w:name="Body Text Indent 3" w:semiHidden="1" w:unhideWhenUsed="1"/>
-    <w:lsdException w:name="Block Text" w:semiHidden="1" w:unhideWhenUsed="1"/>
-    <w:lsdException w:name="Hyperlink" w:semiHidden="1" w:unhideWhenUsed="1"/>
-    <w:lsdException w:name="FollowedHyperlink" w:semiHidden="1" w:unhideWhenUsed="1"/>
-    <w:lsdException w:name="Strong" w:uiPriority="22" w:qFormat="1"/>
-    <w:lsdException w:name="Emphasis" w:uiPriority="20" w:qFormat="1"/>
-    <w:lsdException w:name="Document Map" w:semiHidden="1" w:unhideWhenUsed="1"/>
-    <w:lsdException w:name="Plain Text" w:semiHidden="1" w:unhideWhenUsed="1"/>
-    <w:lsdException w:name="E-mail Signature" w:semiHidden="1" w:unhideWhenUsed="1"/>
-    <w:lsdException w:name="HTML Top of Form" w:semiHidden="1" w:unhideWhenUsed="1"/>
-    <w:lsdException w:name="HTML Bottom of Form" w:semiHidden="1" w:unhideWhenUsed="1"/>
-    <w:lsdException w:name="Normal (Web)" w:semiHidden="1" w:unhideWhenUsed="1"/>
-    <w:lsdException w:name="HTML Acronym" w:semiHidden="1" w:unhideWhenUsed="1"/>
-    <w:lsdException w:name="HTML Address" w:semiHidden="1" w:unhideWhenUsed="1"/>
-    <w:lsdException w:name="HTML Cite" w:semiHidden="1" w:unhideWhenUsed="1"/>
-    <w:lsdException w:name="HTML Code" w:semiHidden="1" w:unhideWhenUsed="1"/>
-    <w:lsdException w:name="HTML Definition" w:semiHidden="1" w:unhideWhenUsed="1"/>
-    <w:lsdException w:name="HTML Keyboard" w:semiHidden="1" w:unhideWhenUsed="1"/>
-    <w:lsdException w:name="HTML Preformatted" w:semiHidden="1" w:unhideWhenUsed="1"/>
-    <w:lsdException w:name="HTML Sample" w:semiHidden="1" w:unhideWhenUsed="1"/>
-    <w:lsdException w:name="HTML Typewriter" w:semiHidden="1" w:unhideWhenUsed="1"/>
-    <w:lsdException w:name="HTML Variable" w:semiHidden="1" w:unhideWhenUsed="1"/>
-    <w:lsdException w:name="Normal Table" w:semiHidden="1" w:unhideWhenUsed="1"/>
-    <w:lsdException w:name="annotation subject" w:semiHidden="1" w:unhideWhenUsed="1"/>
-    <w:lsdException w:name="No List" w:semiHidden="1" w:unhideWhenUsed="1"/>
-    <w:lsdException w:name="Outline List 1" w:semiHidden="1" w:unhideWhenUsed="1"/>
-    <w:lsdException w:name="Outline List 2" w:semiHidden="1" w:unhideWhenUsed="1"/>
-    <w:lsdException w:name="Outline List 3" w:semiHidden="1" w:unhideWhenUsed="1"/>
-    <w:lsdException w:name="Table Simple 1" w:semiHidden="1" w:unhideWhenUsed="1"/>
-    <w:lsdException w:name="Table Simple 2" w:semiHidden="1" w:unhideWhenUsed="1"/>
-    <w:lsdException w:name="Table Simple 3" w:semiHidden="1" w:unhideWhenUsed="1"/>
-    <w:lsdException w:name="Table Classic 1" w:semiHidden="1" w:unhideWhenUsed="1"/>
-    <w:lsdException w:name="Table Classic 2" w:semiHidden="1" w:unhideWhenUsed="1"/>
-    <w:lsdException w:name="Table Classic 3" w:semiHidden="1" w:unhideWhenUsed="1"/>
-    <w:lsdException w:name="Table Classic 4" w:semiHidden="1" w:unhideWhenUsed="1"/>
-    <w:lsdException w:name="Table Colorful 1" w:semiHidden="1" w:unhideWhenUsed="1"/>
-    <w:lsdException w:name="Table Colorful 2" w:semiHidden="1" w:unhideWhenUsed="1"/>
-    <w:lsdException w:name="Table Colorful 3" w:semiHidden="1" w:unhideWhenUsed="1"/>
-    <w:lsdException w:name="Table Columns 1" w:semiHidden="1" w:unhideWhenUsed="1"/>
-    <w:lsdException w:name="Table Columns 2" w:semiHidden="1" w:unhideWhenUsed="1"/>
-    <w:lsdException w:name="Table Columns 3" w:semiHidden="1" w:unhideWhenUsed="1"/>
-    <w:lsdException w:name="Table Columns 4" w:semiHidden="1" w:unhideWhenUsed="1"/>
-    <w:lsdException w:name="Table Columns 5" w:semiHidden="1" w:unhideWhenUsed="1"/>
-    <w:lsdException w:name="Table Grid 1" w:semiHidden="1" w:unhideWhenUsed="1"/>
-    <w:lsdException w:name="Table Grid 2" w:semiHidden="1" w:unhideWhenUsed="1"/>
-    <w:lsdException w:name="Table Grid 3" w:semiHidden="1" w:unhideWhenUsed="1"/>
-    <w:lsdException w:name="Table Grid 4" w:semiHidden="1" w:unhideWhenUsed="1"/>
-    <w:lsdException w:name="Table Grid 5" w:semiHidden="1" w:unhideWhenUsed="1"/>
-    <w:lsdException w:name="Table Grid 6" w:semiHidden="1" w:unhideWhenUsed="1"/>
-    <w:lsdException w:name="Table Grid 7" w:semiHidden="1" w:unhideWhenUsed="1"/>
-    <w:lsdException w:name="Table Grid 8" w:semiHidden="1" w:unhideWhenUsed="1"/>
-    <w:lsdException w:name="Table List 1" w:semiHidden="1" w:unhideWhenUsed="1"/>
-    <w:lsdException w:name="Table List 2" w:semiHidden="1" w:unhideWhenUsed="1"/>
-    <w:lsdException w:name="Table List 3" w:semiHidden="1" w:unhideWhenUsed="1"/>
-    <w:lsdException w:name="Table List 4" w:semiHidden="1" w:unhideWhenUsed="1"/>
-    <w:lsdException w:name="Table List 5" w:semiHidden="1" w:unhideWhenUsed="1"/>
-    <w:lsdException w:name="Table List 6" w:semiHidden="1" w:unhideWhenUsed="1"/>
-    <w:lsdException w:name="Table List 7" w:semiHidden="1" w:unhideWhenUsed="1"/>
-    <w:lsdException w:name="Table List 8" w:semiHidden="1" w:unhideWhenUsed="1"/>
-    <w:lsdException w:name="Table 3D effects 1" w:semiHidden="1" w:unhideWhenUsed="1"/>
-    <w:lsdException w:name="Table 3D effects 2" w:semiHidden="1" w:unhideWhenUsed="1"/>
-    <w:lsdException w:name="Table 3D effects 3" w:semiHidden="1" w:unhideWhenUsed="1"/>
-    <w:lsdException w:name="Table Contemporary" w:semiHidden="1" w:unhideWhenUsed="1"/>
-    <w:lsdException w:name="Table Elegant" w:semiHidden="1" w:unhideWhenUsed="1"/>
-    <w:lsdException w:name="Table Professional" w:semiHidden="1" w:unhideWhenUsed="1"/>
-    <w:lsdException w:name="Table Subtle 1" w:semiHidden="1" w:unhideWhenUsed="1"/>
-    <w:lsdException w:name="Table Subtle 2" w:semiHidden="1" w:unhideWhenUsed="1"/>
-    <w:lsdException w:name="Table Web 1" w:semiHidden="1" w:unhideWhenUsed="1"/>
-    <w:lsdException w:name="Table Web 2" w:semiHidden="1" w:unhideWhenUsed="1"/>
-    <w:lsdException w:name="Table Web 3" w:semiHidden="1" w:unhideWhenUsed="1"/>
-    <w:lsdException w:name="Balloon Text" w:semiHidden="1" w:unhideWhenUsed="1"/>
-    <w:lsdException w:name="Table Grid" w:uiPriority="39"/>
-    <w:lsdException w:name="Table Theme" w:semiHidden="1" w:unhideWhenUsed="1"/>
-    <w:lsdException w:name="Placeholder Text" w:semiHidden="1"/>
-    <w:lsdException w:name="No Spacing" w:uiPriority="1" w:qFormat="1"/>
-    <w:lsdException w:name="Light Shading" w:uiPriority="60"/>
-    <w:lsdException w:name="Light List" w:uiPriority="61"/>
-    <w:lsdException w:name="Light Grid" w:uiPriority="62"/>
-    <w:lsdException w:name="Medium Shading 1" w:uiPriority="63"/>
-    <w:lsdException w:name="Medium Shading 2" w:uiPriority="64"/>
-    <w:lsdException w:name="Medium List 1" w:uiPriority="65"/>
-    <w:lsdException w:name="Medium List 2" w:uiPriority="66"/>
-    <w:lsdException w:name="Medium Grid 1" w:uiPriority="67"/>
-    <w:lsdException w:name="Medium Grid 2" w:uiPriority="68"/>
-    <w:lsdException w:name="Medium Grid 3" w:uiPriority="69"/>
-    <w:lsdException w:name="Dark List" w:uiPriority="70"/>
-    <w:lsdException w:name="Colorful Shading" w:uiPriority="71"/>
-    <w:lsdException w:name="Colorful List" w:uiPriority="72"/>
-    <w:lsdException w:name="Colorful Grid" w:uiPriority="73"/>
-    <w:lsdException w:name="Light Shading Accent 1" w:uiPriority="60"/>
-    <w:lsdException w:name="Light List Accent 1" w:uiPriority="61"/>
-    <w:lsdException w:name="Light Grid Accent 1" w:uiPriority="62"/>
-    <w:lsdException w:name="Medium Shading 1 Accent 1" w:uiPriority="63"/>
-    <w:lsdException w:name="Medium Shading 2 Accent 1" w:uiPriority="64"/>
-    <w:lsdException w:name="Medium List 1 Accent 1" w:uiPriority="65"/>
-    <w:lsdException w:name="Revision" w:semiHidden="1"/>
-    <w:lsdException w:name="List Paragraph" w:uiPriority="34" w:qFormat="1"/>
-    <w:lsdException w:name="Quote" w:uiPriority="29" w:qFormat="1"/>
-    <w:lsdException w:name="Intense Quote" w:uiPriority="30" w:qFormat="1"/>
-    <w:lsdException w:name="Medium List 2 Accent 1" w:uiPriority="66"/>
-    <w:lsdException w:name="Medium Grid 1 Accent 1" w:uiPriority="67"/>
-    <w:lsdException w:name="Medium Grid 2 Accent 1" w:uiPriority="68"/>
-    <w:lsdException w:name="Medium Grid 3 Accent 1" w:uiPriority="69"/>
-    <w:lsdException w:name="Dark List Accent 1" w:uiPriority="70"/>
-    <w:lsdException w:name="Colorful Shading Accent 1" w:uiPriority="71"/>
-    <w:lsdException w:name="Colorful List Accent 1" w:uiPriority="72"/>
-    <w:lsdException w:name="Colorful Grid Accent 1" w:uiPriority="73"/>
-    <w:lsdException w:name="Light Shading Accent 2" w:uiPriority="60"/>
-    <w:lsdException w:name="Light List Accent 2" w:uiPriority="61"/>
-    <w:lsdException w:name="Light Grid Accent 2" w:uiPriority="62"/>
-    <w:lsdException w:name="Medium Shading 1 Accent 2" w:uiPriority="63"/>
-    <w:lsdException w:name="Medium Shading 2 Accent 2" w:uiPriority="64"/>
-    <w:lsdException w:name="Medium List 1 Accent 2" w:uiPriority="65"/>
-    <w:lsdException w:name="Medium List 2 Accent 2" w:uiPriority="66"/>
-    <w:lsdException w:name="Medium Grid 1 Accent 2" w:uiPriority="67"/>
-    <w:lsdException w:name="Medium Grid 2 Accent 2" w:uiPriority="68"/>
-    <w:lsdException w:name="Medium Grid 3 Accent 2" w:uiPriority="69"/>
-    <w:lsdException w:name="Dark List Accent 2" w:uiPriority="70"/>
-    <w:lsdException w:name="Colorful Shading Accent 2" w:uiPriority="71"/>
-    <w:lsdException w:name="Colorful List Accent 2" w:uiPriority="72"/>
-    <w:lsdException w:name="Colorful Grid Accent 2" w:uiPriority="73"/>
-    <w:lsdException w:name="Light Shading Accent 3" w:uiPriority="60"/>
-    <w:lsdException w:name="Light List Accent 3" w:uiPriority="61"/>
-    <w:lsdException w:name="Light Grid Accent 3" w:uiPriority="62"/>
-    <w:lsdException w:name="Medium Shading 1 Accent 3" w:uiPriority="63"/>
-    <w:lsdException w:name="Medium Shading 2 Accent 3" w:uiPriority="64"/>
-    <w:lsdException w:name="Medium List 1 Accent 3" w:uiPriority="65"/>
-    <w:lsdException w:name="Medium List 2 Accent 3" w:uiPriority="66"/>
-    <w:lsdException w:name="Medium Grid 1 Accent 3" w:uiPriority="67"/>
-    <w:lsdException w:name="Medium Grid 2 Accent 3" w:uiPriority="68"/>
-    <w:lsdException w:name="Medium Grid 3 Accent 3" w:uiPriority="69"/>
-    <w:lsdException w:name="Dark List Accent 3" w:uiPriority="70"/>
-    <w:lsdException w:name="Colorful Shading Accent 3" w:uiPriority="71"/>
-    <w:lsdException w:name="Colorful List Accent 3" w:uiPriority="72"/>
-    <w:lsdException w:name="Colorful Grid Accent 3" w:uiPriority="73"/>
-    <w:lsdException w:name="Light Shading Accent 4" w:uiPriority="60"/>
-    <w:lsdException w:name="Light List Accent 4" w:uiPriority="61"/>
-    <w:lsdException w:name="Light Grid Accent 4" w:uiPriority="62"/>
-    <w:lsdException w:name="Medium Shading 1 Accent 4" w:uiPriority="63"/>
-    <w:lsdException w:name="Medium Shading 2 Accent 4" w:uiPriority="64"/>
-    <w:lsdException w:name="Medium List 1 Accent 4" w:uiPriority="65"/>
-    <w:lsdException w:name="Medium List 2 Accent 4" w:uiPriority="66"/>
-    <w:lsdException w:name="Medium Grid 1 Accent 4" w:uiPriority="67"/>
-    <w:lsdException w:name="Medium Grid 2 Accent 4" w:uiPriority="68"/>
-    <w:lsdException w:name="Medium Grid 3 Accent 4" w:uiPriority="69"/>
-    <w:lsdException w:name="Dark List Accent 4" w:uiPriority="70"/>
-    <w:lsdException w:name="Colorful Shading Accent 4" w:uiPriority="71"/>
-    <w:lsdException w:name="Colorful List Accent 4" w:uiPriority="72"/>
-    <w:lsdException w:name="Colorful Grid Accent 4" w:uiPriority="73"/>
-    <w:lsdException w:name="Light Shading Accent 5" w:uiPriority="60"/>
-    <w:lsdException w:name="Light List Accent 5" w:uiPriority="61"/>
-    <w:lsdException w:name="Light Grid Accent 5" w:uiPriority="62"/>
-    <w:lsdException w:name="Medium Shading 1 Accent 5" w:uiPriority="63"/>
-    <w:lsdException w:name="Medium Shading 2 Accent 5" w:uiPriority="64"/>
-    <w:lsdException w:name="Medium List 1 Accent 5" w:uiPriority="65"/>
-    <w:lsdException w:name="Medium List 2 Accent 5" w:uiPriority="66"/>
-    <w:lsdException w:name="Medium Grid 1 Accent 5" w:uiPriority="67"/>
-    <w:lsdException w:name="Medium Grid 2 Accent 5" w:uiPriority="68"/>
-    <w:lsdException w:name="Medium Grid 3 Accent 5" w:uiPriority="69"/>
-    <w:lsdException w:name="Dark List Accent 5" w:uiPriority="70"/>
-    <w:lsdException w:name="Colorful Shading Accent 5" w:uiPriority="71"/>
-    <w:lsdException w:name="Colorful List Accent 5" w:uiPriority="72"/>
-    <w:lsdException w:name="Colorful Grid Accent 5" w:uiPriority="73"/>
-    <w:lsdException w:name="Light Shading Accent 6" w:uiPriority="60"/>
-    <w:lsdException w:name="Light List Accent 6" w:uiPriority="61"/>
-    <w:lsdException w:name="Light Grid Accent 6" w:uiPriority="62"/>
-    <w:lsdException w:name="Medium Shading 1 Accent 6" w:uiPriority="63"/>
-    <w:lsdException w:name="Medium Shading 2 Accent 6" w:uiPriority="64"/>
-    <w:lsdException w:name="Medium List 1 Accent 6" w:uiPriority="65"/>
-    <w:lsdException w:name="Medium List 2 Accent 6" w:uiPriority="66"/>
-    <w:lsdException w:name="Medium Grid 1 Accent 6" w:uiPriority="67"/>
-    <w:lsdException w:name="Medium Grid 2 Accent 6" w:uiPriority="68"/>
-    <w:lsdException w:name="Medium Grid 3 Accent 6" w:uiPriority="69"/>
-    <w:lsdException w:name="Dark List Accent 6" w:uiPriority="70"/>
-    <w:lsdException w:name="Colorful Shading Accent 6" w:uiPriority="71"/>
-    <w:lsdException w:name="Colorful List Accent 6" w:uiPriority="72"/>
-    <w:lsdException w:name="Colorful Grid Accent 6" w:uiPriority="73"/>
-    <w:lsdException w:name="Subtle Emphasis" w:uiPriority="19" w:qFormat="1"/>
-    <w:lsdException w:name="Intense Emphasis" w:uiPriority="21" w:qFormat="1"/>
-    <w:lsdException w:name="Subtle Reference" w:uiPriority="31" w:qFormat="1"/>
-    <w:lsdException w:name="Intense Reference" w:uiPriority="32" w:qFormat="1"/>
-    <w:lsdException w:name="Book Title" w:uiPriority="33" w:qFormat="1"/>
-    <w:lsdException w:name="Bibliography" w:semiHidden="1" w:uiPriority="37" w:unhideWhenUsed="1"/>
-    <w:lsdException w:name="TOC Heading" w:semiHidden="1" w:uiPriority="39" w:unhideWhenUsed="1" w:qFormat="1"/>
-    <w:lsdException w:name="Plain Table 1" w:uiPriority="41"/>
-    <w:lsdException w:name="Plain Table 2" w:uiPriority="42"/>
-    <w:lsdException w:name="Plain Table 3" w:uiPriority="43"/>
-    <w:lsdException w:name="Plain Table 4" w:uiPriority="44"/>
-    <w:lsdException w:name="Plain Table 5" w:uiPriority="45"/>
-    <w:lsdException w:name="Grid Table Light" w:uiPriority="40"/>
-    <w:lsdException w:name="Grid Table 1 Light" w:uiPriority="46"/>
-    <w:lsdException w:name="Grid Table 2" w:uiPriority="47"/>
-    <w:lsdException w:name="Grid Table 3" w:uiPriority="48"/>
-    <w:lsdException w:name="Grid Table 4" w:uiPriority="49"/>
-    <w:lsdException w:name="Grid Table 5 Dark" w:uiPriority="50"/>
-    <w:lsdException w:name="Grid Table 6 Colorful" w:uiPriority="51"/>
-    <w:lsdException w:name="Grid Table 7 Colorful" w:uiPriority="52"/>
-    <w:lsdException w:name="Grid Table 1 Light Accent 1" w:uiPriority="46"/>
-    <w:lsdException w:name="Grid Table 2 Accent 1" w:uiPriority="47"/>
-    <w:lsdException w:name="Grid Table 3 Accent 1" w:uiPriority="48"/>
-    <w:lsdException w:name="Grid Table 4 Accent 1" w:uiPriority="49"/>
-    <w:lsdException w:name="Grid Table 5 Dark Accent 1" w:uiPriority="50"/>
-    <w:lsdException w:name="Grid Table 6 Colorful Accent 1" w:uiPriority="51"/>
-    <w:lsdException w:name="Grid Table 7 Colorful Accent 1" w:uiPriority="52"/>
-    <w:lsdException w:name="Grid Table 1 Light Accent 2" w:uiPriority="46"/>
-    <w:lsdException w:name="Grid Table 2 Accent 2" w:uiPriority="47"/>
-    <w:lsdException w:name="Grid Table 3 Accent 2" w:uiPriority="48"/>
-    <w:lsdException w:name="Grid Table 4 Accent 2" w:uiPriority="49"/>
-    <w:lsdException w:name="Grid Table 5 Dark Accent 2" w:uiPriority="50"/>
-    <w:lsdException w:name="Grid Table 6 Colorful Accent 2" w:uiPriority="51"/>
-    <w:lsdException w:name="Grid Table 7 Colorful Accent 2" w:uiPriority="52"/>
-    <w:lsdException w:name="Grid Table 1 Light Accent 3" w:uiPriority="46"/>
-    <w:lsdException w:name="Grid Table 2 Accent 3" w:uiPriority="47"/>
-    <w:lsdException w:name="Grid Table 3 Accent 3" w:uiPriority="48"/>
-    <w:lsdException w:name="Grid Table 4 Accent 3" w:uiPriority="49"/>
-    <w:lsdException w:name="Grid Table 5 Dark Accent 3" w:uiPriority="50"/>
-    <w:lsdException w:name="Grid Table 6 Colorful Accent 3" w:uiPriority="51"/>
-    <w:lsdException w:name="Grid Table 7 Colorful Accent 3" w:uiPriority="52"/>
-    <w:lsdException w:name="Grid Table 1 Light Accent 4" w:uiPriority="46"/>
-    <w:lsdException w:name="Grid Table 2 Accent 4" w:uiPriority="47"/>
-    <w:lsdException w:name="Grid Table 3 Accent 4" w:uiPriority="48"/>
-    <w:lsdException w:name="Grid Table 4 Accent 4" w:uiPriority="49"/>
-    <w:lsdException w:name="Grid Table 5 Dark Accent 4" w:uiPriority="50"/>
-    <w:lsdException w:name="Grid Table 6 Colorful Accent 4" w:uiPriority="51"/>
-    <w:lsdException w:name="Grid Table 7 Colorful Accent 4" w:uiPriority="52"/>
-    <w:lsdException w:name="Grid Table 1 Light Accent 5" w:uiPriority="46"/>
-    <w:lsdException w:name="Grid Table 2 Accent 5" w:uiPriority="47"/>
-    <w:lsdException w:name="Grid Table 3 Accent 5" w:uiPriority="48"/>
-    <w:lsdException w:name="Grid Table 4 Accent 5" w:uiPriority="49"/>
-    <w:lsdException w:name="Grid Table 5 Dark Accent 5" w:uiPriority="50"/>
-    <w:lsdException w:name="Grid Table 6 Colorful Accent 5" w:uiPriority="51"/>
-    <w:lsdException w:name="Grid Table 7 Colorful Accent 5" w:uiPriority="52"/>
-    <w:lsdException w:name="Grid Table 1 Light Accent 6" w:uiPriority="46"/>
-    <w:lsdException w:name="Grid Table 2 Accent 6" w:uiPriority="47"/>
-    <w:lsdException w:name="Grid Table 3 Accent 6" w:uiPriority="48"/>
-    <w:lsdException w:name="Grid Table 4 Accent 6" w:uiPriority="49"/>
-    <w:lsdException w:name="Grid Table 5 Dark Accent 6" w:uiPriority="50"/>
-    <w:lsdException w:name="Grid Table 6 Colorful Accent 6" w:uiPriority="51"/>
-    <w:lsdException w:name="Grid Table 7 Colorful Accent 6" w:uiPriority="52"/>
-    <w:lsdException w:name="List Table 1 Light" w:uiPriority="46"/>
-    <w:lsdException w:name="List Table 2" w:uiPriority="47"/>
-    <w:lsdException w:name="List Table 3" w:uiPriority="48"/>
-    <w:lsdException w:name="List Table 4" w:uiPriority="49"/>
-    <w:lsdException w:name="List Table 5 Dark" w:uiPriority="50"/>
-    <w:lsdException w:name="List Table 6 Colorful" w:uiPriority="51"/>
-    <w:lsdException w:name="List Table 7 Colorful" w:uiPriority="52"/>
-    <w:lsdException w:name="List Table 1 Light Accent 1" w:uiPriority="46"/>
-    <w:lsdException w:name="List Table 2 Accent 1" w:uiPriority="47"/>
-    <w:lsdException w:name="List Table 3 Accent 1" w:uiPriority="48"/>
-    <w:lsdException w:name="List Table 4 Accent 1" w:uiPriority="49"/>
-    <w:lsdException w:name="List Table 5 Dark Accent 1" w:uiPriority="50"/>
-    <w:lsdException w:name="List Table 6 Colorful Accent 1" w:uiPriority="51"/>
-    <w:lsdException w:name="List Table 7 Colorful Accent 1" w:uiPriority="52"/>
-    <w:lsdException w:name="List Table 1 Light Accent 2" w:uiPriority="46"/>
-    <w:lsdException w:name="List Table 2 Accent 2" w:uiPriority="47"/>
-    <w:lsdException w:name="List Table 3 Accent 2" w:uiPriority="48"/>
-    <w:lsdException w:name="List Table 4 Accent 2" w:uiPriority="49"/>
-    <w:lsdException w:name="List Table 5 Dark Accent 2" w:uiPriority="50"/>
-    <w:lsdException w:name="List Table 6 Colorful Accent 2" w:uiPriority="51"/>
-    <w:lsdException w:name="List Table 7 Colorful Accent 2" w:uiPriority="52"/>
-    <w:lsdException w:name="List Table 1 Light Accent 3" w:uiPriority="46"/>
-    <w:lsdException w:name="List Table 2 Accent 3" w:uiPriority="47"/>
-    <w:lsdException w:name="List Table 3 Accent 3" w:uiPriority="48"/>
-    <w:lsdException w:name="List Table 4 Accent 3" w:uiPriority="49"/>
-    <w:lsdException w:name="List Table 5 Dark Accent 3" w:uiPriority="50"/>
-    <w:lsdException w:name="List Table 6 Colorful Accent 3" w:uiPriority="51"/>
-    <w:lsdException w:name="List Table 7 Colorful Accent 3" w:uiPriority="52"/>
-    <w:lsdException w:name="List Table 1 Light Accent 4" w:uiPriority="46"/>
-    <w:lsdException w:name="List Table 2 Accent 4" w:uiPriority="47"/>
-    <w:lsdException w:name="List Table 3 Accent 4" w:uiPriority="48"/>
-    <w:lsdException w:name="List Table 4 Accent 4" w:uiPriority="49"/>
-    <w:lsdException w:name="List Table 5 Dark Accent 4" w:uiPriority="50"/>
-    <w:lsdException w:name="List Table 6 Colorful Accent 4" w:uiPriority="51"/>
-    <w:lsdException w:name="List Table 7 Colorful Accent 4" w:uiPriority="52"/>
-    <w:lsdException w:name="List Table 1 Light Accent 5" w:uiPriority="46"/>
-    <w:lsdException w:name="List Table 2 Accent 5" w:uiPriority="47"/>
-    <w:lsdException w:name="List Table 3 Accent 5" w:uiPriority="48"/>
-    <w:lsdException w:name="List Table 4 Accent 5" w:uiPriority="49"/>
-    <w:lsdException w:name="List Table 5 Dark Accent 5" w:uiPriority="50"/>
-    <w:lsdException w:name="List Table 6 Colorful Accent 5" w:uiPriority="51"/>
-    <w:lsdException w:name="List Table 7 Colorful Accent 5" w:uiPriority="52"/>
-    <w:lsdException w:name="List Table 1 Light Accent 6" w:uiPriority="46"/>
-    <w:lsdException w:name="List Table 2 Accent 6" w:uiPriority="47"/>
-    <w:lsdException w:name="List Table 3 Accent 6" w:uiPriority="48"/>
-    <w:lsdException w:name="List Table 4 Accent 6" w:uiPriority="49"/>
-    <w:lsdException w:name="List Table 5 Dark Accent 6" w:uiPriority="50"/>
-    <w:lsdException w:name="List Table 6 Colorful Accent 6" w:uiPriority="51"/>
-    <w:lsdException w:name="List Table 7 Colorful Accent 6" w:uiPriority="52"/>
-    <w:lsdException w:name="Mention" w:semiHidden="1" w:unhideWhenUsed="1"/>
-    <w:lsdException w:name="Smart Hyperlink" w:semiHidden="1" w:unhideWhenUsed="1"/>
-    <w:lsdException w:name="Hashtag" w:semiHidden="1" w:unhideWhenUsed="1"/>
-    <w:lsdException w:name="Unresolved Mention" w:semiHidden="1" w:unhideWhenUsed="1"/>
-    <w:lsdException w:name="Smart Link" w:semiHidden="1" w:unhideWhenUsed="1"/>
+  <w:latentStyles w:defLockedState="0" w:defUIPriority="99" w:defSemiHidden="1" w:defUnhideWhenUsed="1" w:defQFormat="0" w:count="267">
+    <w:lsdException w:name="Normal" w:semiHidden="0" w:uiPriority="0" w:unhideWhenUsed="0" w:qFormat="1"/>
+    <w:lsdException w:name="heading 1" w:semiHidden="0" w:uiPriority="0" w:unhideWhenUsed="0" w:qFormat="1"/>
+    <w:lsdException w:name="heading 2" w:uiPriority="0" w:qFormat="1"/>
+    <w:lsdException w:name="heading 3" w:uiPriority="0" w:qFormat="1"/>
+    <w:lsdException w:name="heading 4" w:uiPriority="0" w:qFormat="1"/>
+    <w:lsdException w:name="heading 5" w:uiPriority="0" w:qFormat="1"/>
+    <w:lsdException w:name="heading 6" w:uiPriority="9" w:qFormat="1"/>
+    <w:lsdException w:name="heading 7" w:uiPriority="9" w:qFormat="1"/>
+    <w:lsdException w:name="heading 8" w:uiPriority="9" w:qFormat="1"/>
+    <w:lsdException w:name="heading 9" w:uiPriority="9" w:qFormat="1"/>
+    <w:lsdException w:name="toc 1" w:uiPriority="39"/>
+    <w:lsdException w:name="toc 2" w:uiPriority="39"/>
+    <w:lsdException w:name="toc 3" w:uiPriority="39"/>
+    <w:lsdException w:name="toc 4" w:uiPriority="39"/>
+    <w:lsdException w:name="toc 5" w:uiPriority="39"/>
+    <w:lsdException w:name="toc 6" w:uiPriority="39"/>
+    <w:lsdException w:name="toc 7" w:uiPriority="39"/>
+    <w:lsdException w:name="toc 8" w:uiPriority="39"/>
+    <w:lsdException w:name="toc 9" w:uiPriority="39"/>
+    <w:lsdException w:name="caption" w:uiPriority="35" w:qFormat="1"/>
+    <w:lsdException w:name="Title" w:semiHidden="0" w:uiPriority="10" w:unhideWhenUsed="0" w:qFormat="1"/>
+    <w:lsdException w:name="Default Paragraph Font" w:uiPriority="1"/>
+    <w:lsdException w:name="Subtitle" w:semiHidden="0" w:uiPriority="11" w:unhideWhenUsed="0" w:qFormat="1"/>
+    <w:lsdException w:name="Strong" w:semiHidden="0" w:uiPriority="22" w:unhideWhenUsed="0" w:qFormat="1"/>
+    <w:lsdException w:name="Emphasis" w:semiHidden="0" w:uiPriority="20" w:unhideWhenUsed="0" w:qFormat="1"/>
+    <w:lsdException w:name="Table Grid" w:semiHidden="0" w:uiPriority="39" w:unhideWhenUsed="0"/>
+    <w:lsdException w:name="Placeholder Text" w:unhideWhenUsed="0"/>
+    <w:lsdException w:name="No Spacing" w:semiHidden="0" w:uiPriority="1" w:unhideWhenUsed="0" w:qFormat="1"/>
+    <w:lsdException w:name="Light Shading" w:semiHidden="0" w:uiPriority="60" w:unhideWhenUsed="0"/>
+    <w:lsdException w:name="Light List" w:semiHidden="0" w:uiPriority="61" w:unhideWhenUsed="0"/>
+    <w:lsdException w:name="Light Grid" w:semiHidden="0" w:uiPriority="62" w:unhideWhenUsed="0"/>
+    <w:lsdException w:name="Medium Shading 1" w:semiHidden="0" w:uiPriority="63" w:unhideWhenUsed="0"/>
+    <w:lsdException w:name="Medium Shading 2" w:semiHidden="0" w:uiPriority="64" w:unhideWhenUsed="0"/>
+    <w:lsdException w:name="Medium List 1" w:semiHidden="0" w:uiPriority="65" w:unhideWhenUsed="0"/>
+    <w:lsdException w:name="Medium List 2" w:semiHidden="0" w:uiPriority="66" w:unhideWhenUsed="0"/>
+    <w:lsdException w:name="Medium Grid 1" w:semiHidden="0" w:uiPriority="67" w:unhideWhenUsed="0"/>
+    <w:lsdException w:name="Medium Grid 2" w:semiHidden="0" w:uiPriority="68" w:unhideWhenUsed="0"/>
+    <w:lsdException w:name="Medium Grid 3" w:semiHidden="0" w:uiPriority="69" w:unhideWhenUsed="0"/>
+    <w:lsdException w:name="Dark List" w:semiHidden="0" w:uiPriority="70" w:unhideWhenUsed="0"/>
+    <w:lsdException w:name="Colorful Shading" w:semiHidden="0" w:uiPriority="71" w:unhideWhenUsed="0"/>
+    <w:lsdException w:name="Colorful List" w:semiHidden="0" w:uiPriority="72" w:unhideWhenUsed="0"/>
+    <w:lsdException w:name="Colorful Grid" w:semiHidden="0" w:uiPriority="73" w:unhideWhenUsed="0"/>
+    <w:lsdException w:name="Light Shading Accent 1" w:semiHidden="0" w:uiPriority="60" w:unhideWhenUsed="0"/>
+    <w:lsdException w:name="Light List Accent 1" w:semiHidden="0" w:uiPriority="61" w:unhideWhenUsed="0"/>
+    <w:lsdException w:name="Light Grid Accent 1" w:semiHidden="0" w:uiPriority="62" w:unhideWhenUsed="0"/>
+    <w:lsdException w:name="Medium Shading 1 Accent 1" w:semiHidden="0" w:uiPriority="63" w:unhideWhenUsed="0"/>
+    <w:lsdException w:name="Medium Shading 2 Accent 1" w:semiHidden="0" w:uiPriority="64" w:unhideWhenUsed="0"/>
+    <w:lsdException w:name="Medium List 1 Accent 1" w:semiHidden="0" w:uiPriority="65" w:unhideWhenUsed="0"/>
+    <w:lsdException w:name="Revision" w:unhideWhenUsed="0"/>
+    <w:lsdException w:name="List Paragraph" w:semiHidden="0" w:uiPriority="34" w:unhideWhenUsed="0" w:qFormat="1"/>
+    <w:lsdException w:name="Quote" w:semiHidden="0" w:uiPriority="29" w:unhideWhenUsed="0" w:qFormat="1"/>
+    <w:lsdException w:name="Intense Quote" w:semiHidden="0" w:uiPriority="30" w:unhideWhenUsed="0" w:qFormat="1"/>
+    <w:lsdException w:name="Medium List 2 Accent 1" w:semiHidden="0" w:uiPriority="66" w:unhideWhenUsed="0"/>
+    <w:lsdException w:name="Medium Grid 1 Accent 1" w:semiHidden="0" w:uiPriority="67" w:unhideWhenUsed="0"/>
+    <w:lsdException w:name="Medium Grid 2 Accent 1" w:semiHidden="0" w:uiPriority="68" w:unhideWhenUsed="0"/>
+    <w:lsdException w:name="Medium Grid 3 Accent 1" w:semiHidden="0" w:uiPriority="69" w:unhideWhenUsed="0"/>
+    <w:lsdException w:name="Dark List Accent 1" w:semiHidden="0" w:uiPriority="70" w:unhideWhenUsed="0"/>
+    <w:lsdException w:name="Colorful Shading Accent 1" w:semiHidden="0" w:uiPriority="71" w:unhideWhenUsed="0"/>
+    <w:lsdException w:name="Colorful List Accent 1" w:semiHidden="0" w:uiPriority="72" w:unhideWhenUsed="0"/>
+    <w:lsdException w:name="Colorful Grid Accent 1" w:semiHidden="0" w:uiPriority="73" w:unhideWhenUsed="0"/>
+    <w:lsdException w:name="Light Shading Accent 2" w:semiHidden="0" w:uiPriority="60" w:unhideWhenUsed="0"/>
+    <w:lsdException w:name="Light List Accent 2" w:semiHidden="0" w:uiPriority="61" w:unhideWhenUsed="0"/>
+    <w:lsdException w:name="Light Grid Accent 2" w:semiHidden="0" w:uiPriority="62" w:unhideWhenUsed="0"/>
+    <w:lsdException w:name="Medium Shading 1 Accent 2" w:semiHidden="0" w:uiPriority="63" w:unhideWhenUsed="0"/>
+    <w:lsdException w:name="Medium Shading 2 Accent 2" w:semiHidden="0" w:uiPriority="64" w:unhideWhenUsed="0"/>
+    <w:lsdException w:name="Medium List 1 Accent 2" w:semiHidden="0" w:uiPriority="65" w:unhideWhenUsed="0"/>
+    <w:lsdException w:name="Medium List 2 Accent 2" w:semiHidden="0" w:uiPriority="66" w:unhideWhenUsed="0"/>
+    <w:lsdException w:name="Medium Grid 1 Accent 2" w:semiHidden="0" w:uiPriority="67" w:unhideWhenUsed="0"/>
+    <w:lsdException w:name="Medium Grid 2 Accent 2" w:semiHidden="0" w:uiPriority="68" w:unhideWhenUsed="0"/>
+    <w:lsdException w:name="Medium Grid 3 Accent 2" w:semiHidden="0" w:uiPriority="69" w:unhideWhenUsed="0"/>
+    <w:lsdException w:name="Dark List Accent 2" w:semiHidden="0" w:uiPriority="70" w:unhideWhenUsed="0"/>
+    <w:lsdException w:name="Colorful Shading Accent 2" w:semiHidden="0" w:uiPriority="71" w:unhideWhenUsed="0"/>
+    <w:lsdException w:name="Colorful List Accent 2" w:semiHidden="0" w:uiPriority="72" w:unhideWhenUsed="0"/>
+    <w:lsdException w:name="Colorful Grid Accent 2" w:semiHidden="0" w:uiPriority="73" w:unhideWhenUsed="0"/>
+    <w:lsdException w:name="Light Shading Accent 3" w:semiHidden="0" w:uiPriority="60" w:unhideWhenUsed="0"/>
+    <w:lsdException w:name="Light List Accent 3" w:semiHidden="0" w:uiPriority="61" w:unhideWhenUsed="0"/>
+    <w:lsdException w:name="Light Grid Accent 3" w:semiHidden="0" w:uiPriority="62" w:unhideWhenUsed="0"/>
+    <w:lsdException w:name="Medium Shading 1 Accent 3" w:semiHidden="0" w:uiPriority="63" w:unhideWhenUsed="0"/>
+    <w:lsdException w:name="Medium Shading 2 Accent 3" w:semiHidden="0" w:uiPriority="64" w:unhideWhenUsed="0"/>
+    <w:lsdException w:name="Medium List 1 Accent 3" w:semiHidden="0" w:uiPriority="65" w:unhideWhenUsed="0"/>
+    <w:lsdException w:name="Medium List 2 Accent 3" w:semiHidden="0" w:uiPriority="66" w:unhideWhenUsed="0"/>
+    <w:lsdException w:name="Medium Grid 1 Accent 3" w:semiHidden="0" w:uiPriority="67" w:unhideWhenUsed="0"/>
+    <w:lsdException w:name="Medium Grid 2 Accent 3" w:semiHidden="0" w:uiPriority="68" w:unhideWhenUsed="0"/>
+    <w:lsdException w:name="Medium Grid 3 Accent 3" w:semiHidden="0" w:uiPriority="69" w:unhideWhenUsed="0"/>
+    <w:lsdException w:name="Dark List Accent 3" w:semiHidden="0" w:uiPriority="70" w:unhideWhenUsed="0"/>
+    <w:lsdException w:name="Colorful Shading Accent 3" w:semiHidden="0" w:uiPriority="71" w:unhideWhenUsed="0"/>
+    <w:lsdException w:name="Colorful List Accent 3" w:semiHidden="0" w:uiPriority="72" w:unhideWhenUsed="0"/>
+    <w:lsdException w:name="Colorful Grid Accent 3" w:semiHidden="0" w:uiPriority="73" w:unhideWhenUsed="0"/>
+    <w:lsdException w:name="Light Shading Accent 4" w:semiHidden="0" w:uiPriority="60" w:unhideWhenUsed="0"/>
+    <w:lsdException w:name="Light List Accent 4" w:semiHidden="0" w:uiPriority="61" w:unhideWhenUsed="0"/>
+    <w:lsdException w:name="Light Grid Accent 4" w:semiHidden="0" w:uiPriority="62" w:unhideWhenUsed="0"/>
+    <w:lsdException w:name="Medium Shading 1 Accent 4" w:semiHidden="0" w:uiPriority="63" w:unhideWhenUsed="0"/>
+    <w:lsdException w:name="Medium Shading 2 Accent 4" w:semiHidden="0" w:uiPriority="64" w:unhideWhenUsed="0"/>
+    <w:lsdException w:name="Medium List 1 Accent 4" w:semiHidden="0" w:uiPriority="65" w:unhideWhenUsed="0"/>
+    <w:lsdException w:name="Medium List 2 Accent 4" w:semiHidden="0" w:uiPriority="66" w:unhideWhenUsed="0"/>
+    <w:lsdException w:name="Medium Grid 1 Accent 4" w:semiHidden="0" w:uiPriority="67" w:unhideWhenUsed="0"/>
+    <w:lsdException w:name="Medium Grid 2 Accent 4" w:semiHidden="0" w:uiPriority="68" w:unhideWhenUsed="0"/>
+    <w:lsdException w:name="Medium Grid 3 Accent 4" w:semiHidden="0" w:uiPriority="69" w:unhideWhenUsed="0"/>
+    <w:lsdException w:name="Dark List Accent 4" w:semiHidden="0" w:uiPriority="70" w:unhideWhenUsed="0"/>
+    <w:lsdException w:name="Colorful Shading Accent 4" w:semiHidden="0" w:uiPriority="71" w:unhideWhenUsed="0"/>
+    <w:lsdException w:name="Colorful List Accent 4" w:semiHidden="0" w:uiPriority="72" w:unhideWhenUsed="0"/>
+    <w:lsdException w:name="Colorful Grid Accent 4" w:semiHidden="0" w:uiPriority="73" w:unhideWhenUsed="0"/>
+    <w:lsdException w:name="Light Shading Accent 5" w:semiHidden="0" w:uiPriority="60" w:unhideWhenUsed="0"/>
+    <w:lsdException w:name="Light List Accent 5" w:semiHidden="0" w:uiPriority="61" w:unhideWhenUsed="0"/>
+    <w:lsdException w:name="Light Grid Accent 5" w:semiHidden="0" w:uiPriority="62" w:unhideWhenUsed="0"/>
+    <w:lsdException w:name="Medium Shading 1 Accent 5" w:semiHidden="0" w:uiPriority="63" w:unhideWhenUsed="0"/>
+    <w:lsdException w:name="Medium Shading 2 Accent 5" w:semiHidden="0" w:uiPriority="64" w:unhideWhenUsed="0"/>
+    <w:lsdException w:name="Medium List 1 Accent 5" w:semiHidden="0" w:uiPriority="65" w:unhideWhenUsed="0"/>
+    <w:lsdException w:name="Medium List 2 Accent 5" w:semiHidden="0" w:uiPriority="66" w:unhideWhenUsed="0"/>
+    <w:lsdException w:name="Medium Grid 1 Accent 5" w:semiHidden="0" w:uiPriority="67" w:unhideWhenUsed="0"/>
+    <w:lsdException w:name="Medium Grid 2 Accent 5" w:semiHidden="0" w:uiPriority="68" w:unhideWhenUsed="0"/>
+    <w:lsdException w:name="Medium Grid 3 Accent 5" w:semiHidden="0" w:uiPriority="69" w:unhideWhenUsed="0"/>
+    <w:lsdException w:name="Dark List Accent 5" w:semiHidden="0" w:uiPriority="70" w:unhideWhenUsed="0"/>
+    <w:lsdException w:name="Colorful Shading Accent 5" w:semiHidden="0" w:uiPriority="71" w:unhideWhenUsed="0"/>
+    <w:lsdException w:name="Colorful List Accent 5" w:semiHidden="0" w:uiPriority="72" w:unhideWhenUsed="0"/>
+    <w:lsdException w:name="Colorful Grid Accent 5" w:semiHidden="0" w:uiPriority="73" w:unhideWhenUsed="0"/>
+    <w:lsdException w:name="Light Shading Accent 6" w:semiHidden="0" w:uiPriority="60" w:unhideWhenUsed="0"/>
+    <w:lsdException w:name="Light List Accent 6" w:semiHidden="0" w:uiPriority="61" w:unhideWhenUsed="0"/>
+    <w:lsdException w:name="Light Grid Accent 6" w:semiHidden="0" w:uiPriority="62" w:unhideWhenUsed="0"/>
+    <w:lsdException w:name="Medium Shading 1 Accent 6" w:semiHidden="0" w:uiPriority="63" w:unhideWhenUsed="0"/>
+    <w:lsdException w:name="Medium Shading 2 Accent 6" w:semiHidden="0" w:uiPriority="64" w:unhideWhenUsed="0"/>
+    <w:lsdException w:name="Medium List 1 Accent 6" w:semiHidden="0" w:uiPriority="65" w:unhideWhenUsed="0"/>
+    <w:lsdException w:name="Medium List 2 Accent 6" w:semiHidden="0" w:uiPriority="66" w:unhideWhenUsed="0"/>
+    <w:lsdException w:name="Medium Grid 1 Accent 6" w:semiHidden="0" w:uiPriority="67" w:unhideWhenUsed="0"/>
+    <w:lsdException w:name="Medium Grid 2 Accent 6" w:semiHidden="0" w:uiPriority="68" w:unhideWhenUsed="0"/>
+    <w:lsdException w:name="Medium Grid 3 Accent 6" w:semiHidden="0" w:uiPriority="69" w:unhideWhenUsed="0"/>
+    <w:lsdException w:name="Dark List Accent 6" w:semiHidden="0" w:uiPriority="70" w:unhideWhenUsed="0"/>
+    <w:lsdException w:name="Colorful Shading Accent 6" w:semiHidden="0" w:uiPriority="71" w:unhideWhenUsed="0"/>
+    <w:lsdException w:name="Colorful List Accent 6" w:semiHidden="0" w:uiPriority="72" w:unhideWhenUsed="0"/>
+    <w:lsdException w:name="Colorful Grid Accent 6" w:semiHidden="0" w:uiPriority="73" w:unhideWhenUsed="0"/>
+    <w:lsdException w:name="Subtle Emphasis" w:semiHidden="0" w:uiPriority="19" w:unhideWhenUsed="0" w:qFormat="1"/>
+    <w:lsdException w:name="Intense Emphasis" w:semiHidden="0" w:uiPriority="21" w:unhideWhenUsed="0" w:qFormat="1"/>
+    <w:lsdException w:name="Subtle Reference" w:semiHidden="0" w:uiPriority="31" w:unhideWhenUsed="0" w:qFormat="1"/>
+    <w:lsdException w:name="Intense Reference" w:semiHidden="0" w:uiPriority="32" w:unhideWhenUsed="0" w:qFormat="1"/>
+    <w:lsdException w:name="Book Title" w:semiHidden="0" w:uiPriority="33" w:unhideWhenUsed="0" w:qFormat="1"/>
+    <w:lsdException w:name="Bibliography" w:uiPriority="37"/>
+    <w:lsdException w:name="TOC Heading" w:uiPriority="39" w:qFormat="1"/>
   </w:latentStyles>
   <w:style w:type="paragraph" w:default="1" w:styleId="a">
     <w:name w:val="Normal"/>
     <w:qFormat/>
+    <w:rsid w:val="00D36E5B"/>
     <w:pPr>
       <w:widowControl w:val="0"/>
       <w:jc w:val="both"/>
@@ -9393,7 +9169,7 @@
     <w:aliases w:val="HYM-14, Char"/>
     <w:basedOn w:val="a"/>
     <w:next w:val="a"/>
-    <w:link w:val="10"/>
+    <w:link w:val="1Char"/>
     <w:qFormat/>
     <w:rsid w:val="00F674A8"/>
     <w:pPr>
@@ -9421,7 +9197,7 @@
     <w:aliases w:val="標題 2-HYM-12, 字元"/>
     <w:basedOn w:val="a"/>
     <w:next w:val="a"/>
-    <w:link w:val="20"/>
+    <w:link w:val="2Char"/>
     <w:autoRedefine/>
     <w:qFormat/>
     <w:rsid w:val="00F674A8"/>
@@ -9432,7 +9208,7 @@
         <w:ilvl w:val="1"/>
         <w:numId w:val="1"/>
       </w:numPr>
-      <w:spacing w:beforeLines="100" w:before="360" w:afterLines="100" w:after="360"/>
+      <w:spacing w:beforeLines="100" w:afterLines="100"/>
       <w:jc w:val="left"/>
       <w:outlineLvl w:val="1"/>
     </w:pPr>
@@ -9449,7 +9225,7 @@
     <w:name w:val="heading 3"/>
     <w:basedOn w:val="a"/>
     <w:next w:val="a"/>
-    <w:link w:val="30"/>
+    <w:link w:val="3Char"/>
     <w:qFormat/>
     <w:rsid w:val="00F674A8"/>
     <w:pPr>
@@ -9476,7 +9252,7 @@
     <w:name w:val="heading 4"/>
     <w:basedOn w:val="a"/>
     <w:next w:val="a"/>
-    <w:link w:val="40"/>
+    <w:link w:val="4Char"/>
     <w:qFormat/>
     <w:rsid w:val="00F674A8"/>
     <w:pPr>
@@ -9503,7 +9279,7 @@
     <w:name w:val="heading 5"/>
     <w:basedOn w:val="a"/>
     <w:next w:val="a"/>
-    <w:link w:val="50"/>
+    <w:link w:val="5Char"/>
     <w:qFormat/>
     <w:rsid w:val="00F674A8"/>
     <w:pPr>
@@ -9536,6 +9312,7 @@
     <w:uiPriority w:val="99"/>
     <w:semiHidden/>
     <w:unhideWhenUsed/>
+    <w:qFormat/>
     <w:tblPr>
       <w:tblInd w:w="0" w:type="dxa"/>
       <w:tblCellMar>
@@ -9552,8 +9329,9 @@
     <w:semiHidden/>
     <w:unhideWhenUsed/>
   </w:style>
-  <w:style w:type="character" w:customStyle="1" w:styleId="10">
-    <w:name w:val="标题 1 字符"/>
+  <w:style w:type="character" w:customStyle="1" w:styleId="1Char">
+    <w:name w:val="标题 1 Char"/>
+    <w:aliases w:val="HYM-14 Char, Char Char"/>
     <w:basedOn w:val="a0"/>
     <w:link w:val="1"/>
     <w:rsid w:val="00F674A8"/>
@@ -9567,8 +9345,9 @@
       <w:lang w:eastAsia="zh-TW"/>
     </w:rPr>
   </w:style>
-  <w:style w:type="character" w:customStyle="1" w:styleId="20">
-    <w:name w:val="标题 2 字符"/>
+  <w:style w:type="character" w:customStyle="1" w:styleId="2Char">
+    <w:name w:val="标题 2 Char"/>
+    <w:aliases w:val="標題 2-HYM-12 Char, 字元 Char"/>
     <w:basedOn w:val="a0"/>
     <w:link w:val="2"/>
     <w:rsid w:val="00F674A8"/>
@@ -9581,8 +9360,8 @@
       <w:lang w:eastAsia="zh-TW"/>
     </w:rPr>
   </w:style>
-  <w:style w:type="character" w:customStyle="1" w:styleId="30">
-    <w:name w:val="标题 3 字符"/>
+  <w:style w:type="character" w:customStyle="1" w:styleId="3Char">
+    <w:name w:val="标题 3 Char"/>
     <w:basedOn w:val="a0"/>
     <w:link w:val="3"/>
     <w:rsid w:val="00F674A8"/>
@@ -9595,8 +9374,8 @@
       <w:lang w:eastAsia="zh-TW"/>
     </w:rPr>
   </w:style>
-  <w:style w:type="character" w:customStyle="1" w:styleId="40">
-    <w:name w:val="标题 4 字符"/>
+  <w:style w:type="character" w:customStyle="1" w:styleId="4Char">
+    <w:name w:val="标题 4 Char"/>
     <w:basedOn w:val="a0"/>
     <w:link w:val="4"/>
     <w:rsid w:val="00F674A8"/>
@@ -9609,8 +9388,8 @@
       <w:lang w:eastAsia="zh-TW"/>
     </w:rPr>
   </w:style>
-  <w:style w:type="character" w:customStyle="1" w:styleId="50">
-    <w:name w:val="标题 5 字符"/>
+  <w:style w:type="character" w:customStyle="1" w:styleId="5Char">
+    <w:name w:val="标题 5 Char"/>
     <w:basedOn w:val="a0"/>
     <w:link w:val="5"/>
     <w:rsid w:val="00F674A8"/>
@@ -9629,7 +9408,7 @@
     <w:rsid w:val="00F674A8"/>
     <w:pPr>
       <w:snapToGrid w:val="0"/>
-      <w:spacing w:beforeLines="20" w:before="72" w:line="280" w:lineRule="atLeast"/>
+      <w:spacing w:beforeLines="20" w:line="280" w:lineRule="atLeast"/>
       <w:ind w:leftChars="300" w:left="720" w:rightChars="300" w:right="720"/>
       <w:jc w:val="left"/>
     </w:pPr>
@@ -9702,7 +9481,7 @@
     <w:rsid w:val="00F674A8"/>
     <w:pPr>
       <w:snapToGrid w:val="0"/>
-      <w:spacing w:beforeLines="20" w:before="72" w:line="240" w:lineRule="atLeast"/>
+      <w:spacing w:beforeLines="20" w:line="240" w:lineRule="atLeast"/>
       <w:ind w:left="720"/>
     </w:pPr>
     <w:rPr>
@@ -9753,7 +9532,7 @@
         <w:numId w:val="2"/>
       </w:numPr>
       <w:snapToGrid w:val="0"/>
-      <w:spacing w:beforeLines="20" w:before="72" w:line="280" w:lineRule="atLeast"/>
+      <w:spacing w:beforeLines="20" w:line="280" w:lineRule="atLeast"/>
       <w:ind w:rightChars="300" w:right="720"/>
       <w:jc w:val="left"/>
     </w:pPr>
@@ -9772,7 +9551,7 @@
     <w:autoRedefine/>
     <w:rsid w:val="00E744FE"/>
     <w:pPr>
-      <w:spacing w:beforeLines="0" w:before="0" w:line="240" w:lineRule="auto"/>
+      <w:spacing w:beforeLines="0" w:line="240" w:lineRule="auto"/>
     </w:pPr>
     <w:rPr>
       <w:b/>
@@ -9786,7 +9565,7 @@
     <w:rsid w:val="00E744FE"/>
     <w:pPr>
       <w:snapToGrid w:val="0"/>
-      <w:spacing w:beforeLines="20" w:before="72" w:line="280" w:lineRule="atLeast"/>
+      <w:spacing w:beforeLines="20" w:line="280" w:lineRule="atLeast"/>
       <w:ind w:leftChars="300" w:left="720" w:rightChars="300" w:right="720"/>
       <w:jc w:val="left"/>
     </w:pPr>
@@ -9810,6 +9589,31 @@
       <w:sz w:val="16"/>
       <w:szCs w:val="16"/>
       <w:lang w:eastAsia="zh-TW"/>
+    </w:rPr>
+  </w:style>
+  <w:style w:type="paragraph" w:styleId="a3">
+    <w:name w:val="Balloon Text"/>
+    <w:basedOn w:val="a"/>
+    <w:link w:val="Char"/>
+    <w:uiPriority w:val="99"/>
+    <w:semiHidden/>
+    <w:unhideWhenUsed/>
+    <w:rsid w:val="004A581D"/>
+    <w:rPr>
+      <w:sz w:val="18"/>
+      <w:szCs w:val="18"/>
+    </w:rPr>
+  </w:style>
+  <w:style w:type="character" w:customStyle="1" w:styleId="Char">
+    <w:name w:val="批注框文本 Char"/>
+    <w:basedOn w:val="a0"/>
+    <w:link w:val="a3"/>
+    <w:uiPriority w:val="99"/>
+    <w:semiHidden/>
+    <w:rsid w:val="004A581D"/>
+    <w:rPr>
+      <w:sz w:val="18"/>
+      <w:szCs w:val="18"/>
     </w:rPr>
   </w:style>
 </w:styles>
@@ -9858,7 +9662,7 @@
     </a:clrScheme>
     <a:fontScheme name="Office">
       <a:majorFont>
-        <a:latin typeface="等线 Light" panose="020F0302020204030204"/>
+        <a:latin typeface="等线 Light"/>
         <a:ea typeface=""/>
         <a:cs typeface=""/>
         <a:font script="Jpan" typeface="游ゴシック Light"/>
@@ -9910,7 +9714,7 @@
         <a:font script="Tfng" typeface="Ebrima"/>
       </a:majorFont>
       <a:minorFont>
-        <a:latin typeface="等线" panose="020F0502020204030204"/>
+        <a:latin typeface="等线"/>
         <a:ea typeface=""/>
         <a:cs typeface=""/>
         <a:font script="Jpan" typeface="游明朝"/>
@@ -10104,7 +9908,7 @@
   <a:extraClrSchemeLst/>
   <a:extLst>
     <a:ext uri="{05A4C25C-085E-4340-85A3-A5531E510DB2}">
-      <thm15:themeFamily xmlns:thm15="http://schemas.microsoft.com/office/thememl/2012/main" name="Office Theme" id="{62F939B6-93AF-4DB8-9C6B-D6C7DFDC589F}" vid="{4A3C46E8-61CC-4603-A589-7422A47A8E4A}"/>
+      <thm15:themeFamily xmlns:thm15="http://schemas.microsoft.com/office/thememl/2012/main" xmlns="" name="Office Theme" id="{62F939B6-93AF-4DB8-9C6B-D6C7DFDC589F}" vid="{4A3C46E8-61CC-4603-A589-7422A47A8E4A}"/>
     </a:ext>
   </a:extLst>
 </a:theme>

</xml_diff>